<commit_message>
changing version on user guide
</commit_message>
<xml_diff>
--- a/Vectice_with_Kubernetes_on_GCP_User_Guide.docx
+++ b/Vectice_with_Kubernetes_on_GCP_User_Guide.docx
@@ -77,7 +77,7 @@
         <w:rPr>
           <w:rtl w:val="0"/>
         </w:rPr>
-        <w:t xml:space="preserve">(Version 234.8.0)</w:t>
+        <w:t xml:space="preserve">(Version 234.8.2)</w:t>
       </w:r>
     </w:p>
     <w:p>
@@ -1541,12 +1541,12 @@
           <wp:inline distB="114300" distT="114300" distL="114300" distR="114300">
             <wp:extent cx="447675" cy="57150"/>
             <wp:effectExtent b="0" l="0" r="0" t="0"/>
-            <wp:docPr descr="short line" id="4" name="image15.png"/>
+            <wp:docPr descr="short line" id="4" name="image6.png"/>
             <a:graphic>
               <a:graphicData uri="http://schemas.openxmlformats.org/drawingml/2006/picture">
                 <pic:pic>
                   <pic:nvPicPr>
-                    <pic:cNvPr descr="short line" id="0" name="image15.png"/>
+                    <pic:cNvPr descr="short line" id="0" name="image6.png"/>
                     <pic:cNvPicPr preferRelativeResize="0"/>
                   </pic:nvPicPr>
                   <pic:blipFill>
@@ -2775,12 +2775,12 @@
           <wp:inline distB="114300" distT="114300" distL="114300" distR="114300">
             <wp:extent cx="5943600" cy="2933700"/>
             <wp:effectExtent b="0" l="0" r="0" t="0"/>
-            <wp:docPr id="11" name="image18.png"/>
+            <wp:docPr id="11" name="image9.png"/>
             <a:graphic>
               <a:graphicData uri="http://schemas.openxmlformats.org/drawingml/2006/picture">
                 <pic:pic>
                   <pic:nvPicPr>
-                    <pic:cNvPr id="0" name="image18.png"/>
+                    <pic:cNvPr id="0" name="image9.png"/>
                     <pic:cNvPicPr preferRelativeResize="0"/>
                   </pic:nvPicPr>
                   <pic:blipFill>
@@ -5501,12 +5501,12 @@
           <wp:inline distB="114300" distT="114300" distL="114300" distR="114300">
             <wp:extent cx="4157663" cy="1013480"/>
             <wp:effectExtent b="0" l="0" r="0" t="0"/>
-            <wp:docPr id="16" name="image13.png"/>
+            <wp:docPr id="16" name="image18.png"/>
             <a:graphic>
               <a:graphicData uri="http://schemas.openxmlformats.org/drawingml/2006/picture">
                 <pic:pic>
                   <pic:nvPicPr>
-                    <pic:cNvPr id="0" name="image13.png"/>
+                    <pic:cNvPr id="0" name="image18.png"/>
                     <pic:cNvPicPr preferRelativeResize="0"/>
                   </pic:nvPicPr>
                   <pic:blipFill>
@@ -5536,12 +5536,12 @@
           <wp:inline distB="114300" distT="114300" distL="114300" distR="114300">
             <wp:extent cx="5367338" cy="713925"/>
             <wp:effectExtent b="0" l="0" r="0" t="0"/>
-            <wp:docPr id="15" name="image10.png"/>
+            <wp:docPr id="15" name="image15.png"/>
             <a:graphic>
               <a:graphicData uri="http://schemas.openxmlformats.org/drawingml/2006/picture">
                 <pic:pic>
                   <pic:nvPicPr>
-                    <pic:cNvPr id="0" name="image10.png"/>
+                    <pic:cNvPr id="0" name="image15.png"/>
                     <pic:cNvPicPr preferRelativeResize="0"/>
                   </pic:nvPicPr>
                   <pic:blipFill>
@@ -5594,12 +5594,12 @@
           <wp:inline distB="114300" distT="114300" distL="114300" distR="114300">
             <wp:extent cx="3214688" cy="5959454"/>
             <wp:effectExtent b="0" l="0" r="0" t="0"/>
-            <wp:docPr id="7" name="image9.png"/>
+            <wp:docPr id="7" name="image11.png"/>
             <a:graphic>
               <a:graphicData uri="http://schemas.openxmlformats.org/drawingml/2006/picture">
                 <pic:pic>
                   <pic:nvPicPr>
-                    <pic:cNvPr id="0" name="image9.png"/>
+                    <pic:cNvPr id="0" name="image11.png"/>
                     <pic:cNvPicPr preferRelativeResize="0"/>
                   </pic:nvPicPr>
                   <pic:blipFill>
@@ -5640,12 +5640,12 @@
           <wp:inline distB="114300" distT="114300" distL="114300" distR="114300">
             <wp:extent cx="3679007" cy="6862763"/>
             <wp:effectExtent b="0" l="0" r="0" t="0"/>
-            <wp:docPr id="19" name="image6.png"/>
+            <wp:docPr id="19" name="image17.png"/>
             <a:graphic>
               <a:graphicData uri="http://schemas.openxmlformats.org/drawingml/2006/picture">
                 <pic:pic>
                   <pic:nvPicPr>
-                    <pic:cNvPr id="0" name="image6.png"/>
+                    <pic:cNvPr id="0" name="image17.png"/>
                     <pic:cNvPicPr preferRelativeResize="0"/>
                   </pic:nvPicPr>
                   <pic:blipFill>
@@ -5686,12 +5686,12 @@
           <wp:inline distB="114300" distT="114300" distL="114300" distR="114300">
             <wp:extent cx="3344824" cy="5129213"/>
             <wp:effectExtent b="0" l="0" r="0" t="0"/>
-            <wp:docPr id="3" name="image14.png"/>
+            <wp:docPr id="3" name="image3.png"/>
             <a:graphic>
               <a:graphicData uri="http://schemas.openxmlformats.org/drawingml/2006/picture">
                 <pic:pic>
                   <pic:nvPicPr>
-                    <pic:cNvPr id="0" name="image14.png"/>
+                    <pic:cNvPr id="0" name="image3.png"/>
                     <pic:cNvPicPr preferRelativeResize="0"/>
                   </pic:nvPicPr>
                   <pic:blipFill>
@@ -5750,12 +5750,12 @@
           <wp:inline distB="114300" distT="114300" distL="114300" distR="114300">
             <wp:extent cx="5943600" cy="1320800"/>
             <wp:effectExtent b="0" l="0" r="0" t="0"/>
-            <wp:docPr id="10" name="image17.png"/>
+            <wp:docPr id="10" name="image8.png"/>
             <a:graphic>
               <a:graphicData uri="http://schemas.openxmlformats.org/drawingml/2006/picture">
                 <pic:pic>
                   <pic:nvPicPr>
-                    <pic:cNvPr id="0" name="image17.png"/>
+                    <pic:cNvPr id="0" name="image8.png"/>
                     <pic:cNvPicPr preferRelativeResize="0"/>
                   </pic:nvPicPr>
                   <pic:blipFill>
@@ -5828,12 +5828,12 @@
           <wp:inline distB="114300" distT="114300" distL="114300" distR="114300">
             <wp:extent cx="5529263" cy="2658639"/>
             <wp:effectExtent b="0" l="0" r="0" t="0"/>
-            <wp:docPr id="9" name="image12.png"/>
+            <wp:docPr id="9" name="image10.png"/>
             <a:graphic>
               <a:graphicData uri="http://schemas.openxmlformats.org/drawingml/2006/picture">
                 <pic:pic>
                   <pic:nvPicPr>
-                    <pic:cNvPr id="0" name="image12.png"/>
+                    <pic:cNvPr id="0" name="image10.png"/>
                     <pic:cNvPicPr preferRelativeResize="0"/>
                   </pic:nvPicPr>
                   <pic:blipFill>
@@ -5875,12 +5875,12 @@
           <wp:inline distB="114300" distT="114300" distL="114300" distR="114300">
             <wp:extent cx="5943600" cy="3898900"/>
             <wp:effectExtent b="0" l="0" r="0" t="0"/>
-            <wp:docPr id="13" name="image3.png"/>
+            <wp:docPr id="13" name="image14.png"/>
             <a:graphic>
               <a:graphicData uri="http://schemas.openxmlformats.org/drawingml/2006/picture">
                 <pic:pic>
                   <pic:nvPicPr>
-                    <pic:cNvPr id="0" name="image3.png"/>
+                    <pic:cNvPr id="0" name="image14.png"/>
                     <pic:cNvPicPr preferRelativeResize="0"/>
                   </pic:nvPicPr>
                   <pic:blipFill>
@@ -5973,12 +5973,12 @@
           <wp:inline distB="114300" distT="114300" distL="114300" distR="114300">
             <wp:extent cx="5943600" cy="3721100"/>
             <wp:effectExtent b="0" l="0" r="0" t="0"/>
-            <wp:docPr id="14" name="image11.png"/>
+            <wp:docPr id="14" name="image13.png"/>
             <a:graphic>
               <a:graphicData uri="http://schemas.openxmlformats.org/drawingml/2006/picture">
                 <pic:pic>
                   <pic:nvPicPr>
-                    <pic:cNvPr id="0" name="image11.png"/>
+                    <pic:cNvPr id="0" name="image13.png"/>
                     <pic:cNvPicPr preferRelativeResize="0"/>
                   </pic:nvPicPr>
                   <pic:blipFill>
@@ -6019,12 +6019,12 @@
           <wp:inline distB="114300" distT="114300" distL="114300" distR="114300">
             <wp:extent cx="5943600" cy="3365500"/>
             <wp:effectExtent b="0" l="0" r="0" t="0"/>
-            <wp:docPr id="6" name="image4.png"/>
+            <wp:docPr id="6" name="image5.png"/>
             <a:graphic>
               <a:graphicData uri="http://schemas.openxmlformats.org/drawingml/2006/picture">
                 <pic:pic>
                   <pic:nvPicPr>
-                    <pic:cNvPr id="0" name="image4.png"/>
+                    <pic:cNvPr id="0" name="image5.png"/>
                     <pic:cNvPicPr preferRelativeResize="0"/>
                   </pic:nvPicPr>
                   <pic:blipFill>
@@ -6065,12 +6065,12 @@
           <wp:inline distB="114300" distT="114300" distL="114300" distR="114300">
             <wp:extent cx="5943600" cy="3327400"/>
             <wp:effectExtent b="0" l="0" r="0" t="0"/>
-            <wp:docPr id="12" name="image16.png"/>
+            <wp:docPr id="12" name="image12.png"/>
             <a:graphic>
               <a:graphicData uri="http://schemas.openxmlformats.org/drawingml/2006/picture">
                 <pic:pic>
                   <pic:nvPicPr>
-                    <pic:cNvPr id="0" name="image16.png"/>
+                    <pic:cNvPr id="0" name="image12.png"/>
                     <pic:cNvPicPr preferRelativeResize="0"/>
                   </pic:nvPicPr>
                   <pic:blipFill>
@@ -6111,12 +6111,12 @@
           <wp:inline distB="114300" distT="114300" distL="114300" distR="114300">
             <wp:extent cx="5943600" cy="2743200"/>
             <wp:effectExtent b="0" l="0" r="0" t="0"/>
-            <wp:docPr id="17" name="image7.png"/>
+            <wp:docPr id="17" name="image16.png"/>
             <a:graphic>
               <a:graphicData uri="http://schemas.openxmlformats.org/drawingml/2006/picture">
                 <pic:pic>
                   <pic:nvPicPr>
-                    <pic:cNvPr id="0" name="image7.png"/>
+                    <pic:cNvPr id="0" name="image16.png"/>
                     <pic:cNvPicPr preferRelativeResize="0"/>
                   </pic:nvPicPr>
                   <pic:blipFill>
@@ -6157,12 +6157,12 @@
           <wp:inline distB="114300" distT="114300" distL="114300" distR="114300">
             <wp:extent cx="5943600" cy="2679700"/>
             <wp:effectExtent b="0" l="0" r="0" t="0"/>
-            <wp:docPr id="8" name="image5.png"/>
+            <wp:docPr id="8" name="image7.png"/>
             <a:graphic>
               <a:graphicData uri="http://schemas.openxmlformats.org/drawingml/2006/picture">
                 <pic:pic>
                   <pic:nvPicPr>
-                    <pic:cNvPr id="0" name="image5.png"/>
+                    <pic:cNvPr id="0" name="image7.png"/>
                     <pic:cNvPicPr preferRelativeResize="0"/>
                   </pic:nvPicPr>
                   <pic:blipFill>
@@ -6203,12 +6203,12 @@
           <wp:inline distB="114300" distT="114300" distL="114300" distR="114300">
             <wp:extent cx="5943600" cy="4508500"/>
             <wp:effectExtent b="0" l="0" r="0" t="0"/>
-            <wp:docPr id="5" name="image8.png"/>
+            <wp:docPr id="5" name="image4.png"/>
             <a:graphic>
               <a:graphicData uri="http://schemas.openxmlformats.org/drawingml/2006/picture">
                 <pic:pic>
                   <pic:nvPicPr>
-                    <pic:cNvPr id="0" name="image8.png"/>
+                    <pic:cNvPr id="0" name="image4.png"/>
                     <pic:cNvPicPr preferRelativeResize="0"/>
                   </pic:nvPicPr>
                   <pic:blipFill>
@@ -6727,7 +6727,7 @@
         <w:szCs w:val="20"/>
         <w:rtl w:val="0"/>
       </w:rPr>
-      <w:t xml:space="preserve">Vectice with Kubernetes on GCP Installation &amp; Integration Guide (Version 234.8.0)</w:t>
+      <w:t xml:space="preserve">Vectice with Kubernetes on GCP Installation &amp; Integration Guide (Version 234.8.2)</w:t>
     </w:r>
     <w:r>
       <w:rPr>

</xml_diff>

<commit_message>
minor edits in the content of documentation
</commit_message>
<xml_diff>
--- a/Vectice_with_Kubernetes_on_GCP_User_Guide.docx
+++ b/Vectice_with_Kubernetes_on_GCP_User_Guide.docx
@@ -238,7 +238,10 @@
       <w:pPr>
         <w:pStyle w:val="Title"/>
         <w:spacing w:after="0" w:before="200" w:lineRule="auto"/>
-        <w:rPr/>
+        <w:rPr>
+          <w:b w:val="1"/>
+          <w:color w:val="039be5"/>
+        </w:rPr>
       </w:pPr>
       <w:bookmarkStart w:colFirst="0" w:colLast="0" w:name="_fjmazpy6390t" w:id="5"/>
       <w:bookmarkEnd w:id="5"/>
@@ -249,11 +252,6 @@
           <w:rtl w:val="0"/>
         </w:rPr>
         <w:t xml:space="preserve">Table of Contents</w:t>
-      </w:r>
-      <w:r>
-        <w:rPr>
-          <w:rtl w:val="0"/>
-        </w:rPr>
       </w:r>
     </w:p>
     <w:sdt>
@@ -266,23 +264,15 @@
       <w:sdtContent>
         <w:p>
           <w:pPr>
+            <w:widowControl w:val="0"/>
             <w:tabs>
-              <w:tab w:val="right" w:leader="none" w:pos="9360"/>
+              <w:tab w:val="right" w:leader="none" w:pos="12000"/>
             </w:tabs>
-            <w:spacing w:before="80" w:line="240" w:lineRule="auto"/>
-            <w:ind w:left="0" w:firstLine="0"/>
+            <w:spacing w:after="0" w:before="60" w:lineRule="auto"/>
             <w:rPr>
-              <w:rFonts w:ascii="Titillium Web" w:cs="Titillium Web" w:eastAsia="Titillium Web" w:hAnsi="Titillium Web"/>
               <w:b w:val="1"/>
-              <w:i w:val="0"/>
-              <w:smallCaps w:val="0"/>
-              <w:strike w:val="0"/>
-              <w:color w:val="474d66"/>
-              <w:sz w:val="22"/>
-              <w:szCs w:val="22"/>
+              <w:color w:val="000000"/>
               <w:u w:val="none"/>
-              <w:shd w:fill="auto" w:val="clear"/>
-              <w:vertAlign w:val="baseline"/>
             </w:rPr>
           </w:pPr>
           <w:r>
@@ -307,50 +297,10 @@
                 <w:rtl w:val="0"/>
               </w:rPr>
               <w:t xml:space="preserve">Requirements</w:t>
+              <w:tab/>
+              <w:t xml:space="preserve">2</w:t>
             </w:r>
           </w:hyperlink>
-          <w:r>
-            <w:rPr>
-              <w:rFonts w:ascii="Titillium Web" w:cs="Titillium Web" w:eastAsia="Titillium Web" w:hAnsi="Titillium Web"/>
-              <w:b w:val="1"/>
-              <w:i w:val="0"/>
-              <w:smallCaps w:val="0"/>
-              <w:strike w:val="0"/>
-              <w:color w:val="474d66"/>
-              <w:sz w:val="22"/>
-              <w:szCs w:val="22"/>
-              <w:u w:val="none"/>
-              <w:shd w:fill="auto" w:val="clear"/>
-              <w:vertAlign w:val="baseline"/>
-              <w:rtl w:val="0"/>
-            </w:rPr>
-            <w:tab/>
-          </w:r>
-          <w:r>
-            <w:fldChar w:fldCharType="begin"/>
-            <w:instrText xml:space="preserve"> PAGEREF _fnjk6vnqzbqk \h </w:instrText>
-            <w:fldChar w:fldCharType="separate"/>
-          </w:r>
-          <w:r>
-            <w:rPr>
-              <w:rFonts w:ascii="Titillium Web" w:cs="Titillium Web" w:eastAsia="Titillium Web" w:hAnsi="Titillium Web"/>
-              <w:b w:val="1"/>
-              <w:i w:val="0"/>
-              <w:smallCaps w:val="0"/>
-              <w:strike w:val="0"/>
-              <w:color w:val="474d66"/>
-              <w:sz w:val="22"/>
-              <w:szCs w:val="22"/>
-              <w:u w:val="none"/>
-              <w:shd w:fill="auto" w:val="clear"/>
-              <w:vertAlign w:val="baseline"/>
-              <w:rtl w:val="0"/>
-            </w:rPr>
-            <w:t xml:space="preserve">3</w:t>
-          </w:r>
-          <w:r>
-            <w:fldChar w:fldCharType="end"/>
-          </w:r>
           <w:r>
             <w:rPr>
               <w:rtl w:val="0"/>
@@ -359,23 +309,77 @@
         </w:p>
         <w:p>
           <w:pPr>
+            <w:widowControl w:val="0"/>
             <w:tabs>
-              <w:tab w:val="right" w:leader="none" w:pos="9360"/>
+              <w:tab w:val="right" w:leader="none" w:pos="12000"/>
             </w:tabs>
-            <w:spacing w:before="200" w:line="240" w:lineRule="auto"/>
-            <w:ind w:left="0" w:firstLine="0"/>
+            <w:spacing w:after="0" w:before="60" w:lineRule="auto"/>
+            <w:ind w:left="720" w:firstLine="0"/>
             <w:rPr>
-              <w:rFonts w:ascii="Titillium Web" w:cs="Titillium Web" w:eastAsia="Titillium Web" w:hAnsi="Titillium Web"/>
+              <w:color w:val="000000"/>
+              <w:u w:val="none"/>
+            </w:rPr>
+          </w:pPr>
+          <w:hyperlink w:anchor="_j55aqvm3h5ep">
+            <w:r>
+              <w:rPr>
+                <w:color w:val="000000"/>
+                <w:u w:val="none"/>
+                <w:rtl w:val="0"/>
+              </w:rPr>
+              <w:t xml:space="preserve">Cloud Infrastructure</w:t>
+              <w:tab/>
+              <w:t xml:space="preserve">2</w:t>
+            </w:r>
+          </w:hyperlink>
+          <w:r>
+            <w:rPr>
+              <w:rtl w:val="0"/>
+            </w:rPr>
+          </w:r>
+        </w:p>
+        <w:p>
+          <w:pPr>
+            <w:widowControl w:val="0"/>
+            <w:tabs>
+              <w:tab w:val="right" w:leader="none" w:pos="12000"/>
+            </w:tabs>
+            <w:spacing w:after="0" w:before="60" w:lineRule="auto"/>
+            <w:ind w:left="720" w:firstLine="0"/>
+            <w:rPr>
+              <w:color w:val="000000"/>
+              <w:u w:val="none"/>
+            </w:rPr>
+          </w:pPr>
+          <w:hyperlink w:anchor="_e9vylsnysmfk">
+            <w:r>
+              <w:rPr>
+                <w:color w:val="000000"/>
+                <w:u w:val="none"/>
+                <w:rtl w:val="0"/>
+              </w:rPr>
+              <w:t xml:space="preserve">Network Environment Requirements</w:t>
+              <w:tab/>
+              <w:t xml:space="preserve">2</w:t>
+            </w:r>
+          </w:hyperlink>
+          <w:r>
+            <w:rPr>
+              <w:rtl w:val="0"/>
+            </w:rPr>
+          </w:r>
+        </w:p>
+        <w:p>
+          <w:pPr>
+            <w:widowControl w:val="0"/>
+            <w:tabs>
+              <w:tab w:val="right" w:leader="none" w:pos="12000"/>
+            </w:tabs>
+            <w:spacing w:after="0" w:before="60" w:lineRule="auto"/>
+            <w:rPr>
               <w:b w:val="1"/>
-              <w:i w:val="0"/>
-              <w:smallCaps w:val="0"/>
-              <w:strike w:val="0"/>
-              <w:color w:val="474d66"/>
-              <w:sz w:val="22"/>
-              <w:szCs w:val="22"/>
+              <w:color w:val="000000"/>
               <w:u w:val="none"/>
-              <w:shd w:fill="auto" w:val="clear"/>
-              <w:vertAlign w:val="baseline"/>
             </w:rPr>
           </w:pPr>
           <w:hyperlink w:anchor="_mqlyoi33hzb5">
@@ -395,50 +399,10 @@
                 <w:rtl w:val="0"/>
               </w:rPr>
               <w:t xml:space="preserve">Deliverables</w:t>
+              <w:tab/>
+              <w:t xml:space="preserve">4</w:t>
             </w:r>
           </w:hyperlink>
-          <w:r>
-            <w:rPr>
-              <w:rFonts w:ascii="Titillium Web" w:cs="Titillium Web" w:eastAsia="Titillium Web" w:hAnsi="Titillium Web"/>
-              <w:b w:val="1"/>
-              <w:i w:val="0"/>
-              <w:smallCaps w:val="0"/>
-              <w:strike w:val="0"/>
-              <w:color w:val="474d66"/>
-              <w:sz w:val="22"/>
-              <w:szCs w:val="22"/>
-              <w:u w:val="none"/>
-              <w:shd w:fill="auto" w:val="clear"/>
-              <w:vertAlign w:val="baseline"/>
-              <w:rtl w:val="0"/>
-            </w:rPr>
-            <w:tab/>
-          </w:r>
-          <w:r>
-            <w:fldChar w:fldCharType="begin"/>
-            <w:instrText xml:space="preserve"> PAGEREF _mqlyoi33hzb5 \h </w:instrText>
-            <w:fldChar w:fldCharType="separate"/>
-          </w:r>
-          <w:r>
-            <w:rPr>
-              <w:rFonts w:ascii="Titillium Web" w:cs="Titillium Web" w:eastAsia="Titillium Web" w:hAnsi="Titillium Web"/>
-              <w:b w:val="1"/>
-              <w:i w:val="0"/>
-              <w:smallCaps w:val="0"/>
-              <w:strike w:val="0"/>
-              <w:color w:val="474d66"/>
-              <w:sz w:val="22"/>
-              <w:szCs w:val="22"/>
-              <w:u w:val="none"/>
-              <w:shd w:fill="auto" w:val="clear"/>
-              <w:vertAlign w:val="baseline"/>
-              <w:rtl w:val="0"/>
-            </w:rPr>
-            <w:t xml:space="preserve">3</w:t>
-          </w:r>
-          <w:r>
-            <w:fldChar w:fldCharType="end"/>
-          </w:r>
           <w:r>
             <w:rPr>
               <w:rtl w:val="0"/>
@@ -447,23 +411,15 @@
         </w:p>
         <w:p>
           <w:pPr>
+            <w:widowControl w:val="0"/>
             <w:tabs>
-              <w:tab w:val="right" w:leader="none" w:pos="9360"/>
+              <w:tab w:val="right" w:leader="none" w:pos="12000"/>
             </w:tabs>
-            <w:spacing w:before="200" w:line="240" w:lineRule="auto"/>
-            <w:ind w:left="0" w:firstLine="0"/>
+            <w:spacing w:after="0" w:before="60" w:lineRule="auto"/>
             <w:rPr>
-              <w:rFonts w:ascii="Titillium Web" w:cs="Titillium Web" w:eastAsia="Titillium Web" w:hAnsi="Titillium Web"/>
               <w:b w:val="1"/>
-              <w:i w:val="0"/>
-              <w:smallCaps w:val="0"/>
-              <w:strike w:val="0"/>
-              <w:color w:val="474d66"/>
-              <w:sz w:val="22"/>
-              <w:szCs w:val="22"/>
+              <w:color w:val="000000"/>
               <w:u w:val="none"/>
-              <w:shd w:fill="auto" w:val="clear"/>
-              <w:vertAlign w:val="baseline"/>
             </w:rPr>
           </w:pPr>
           <w:hyperlink w:anchor="_chto247rp9sq">
@@ -483,50 +439,10 @@
                 <w:rtl w:val="0"/>
               </w:rPr>
               <w:t xml:space="preserve">Architecture</w:t>
+              <w:tab/>
+              <w:t xml:space="preserve">4</w:t>
             </w:r>
           </w:hyperlink>
-          <w:r>
-            <w:rPr>
-              <w:rFonts w:ascii="Titillium Web" w:cs="Titillium Web" w:eastAsia="Titillium Web" w:hAnsi="Titillium Web"/>
-              <w:b w:val="1"/>
-              <w:i w:val="0"/>
-              <w:smallCaps w:val="0"/>
-              <w:strike w:val="0"/>
-              <w:color w:val="474d66"/>
-              <w:sz w:val="22"/>
-              <w:szCs w:val="22"/>
-              <w:u w:val="none"/>
-              <w:shd w:fill="auto" w:val="clear"/>
-              <w:vertAlign w:val="baseline"/>
-              <w:rtl w:val="0"/>
-            </w:rPr>
-            <w:tab/>
-          </w:r>
-          <w:r>
-            <w:fldChar w:fldCharType="begin"/>
-            <w:instrText xml:space="preserve"> PAGEREF _chto247rp9sq \h </w:instrText>
-            <w:fldChar w:fldCharType="separate"/>
-          </w:r>
-          <w:r>
-            <w:rPr>
-              <w:rFonts w:ascii="Titillium Web" w:cs="Titillium Web" w:eastAsia="Titillium Web" w:hAnsi="Titillium Web"/>
-              <w:b w:val="1"/>
-              <w:i w:val="0"/>
-              <w:smallCaps w:val="0"/>
-              <w:strike w:val="0"/>
-              <w:color w:val="474d66"/>
-              <w:sz w:val="22"/>
-              <w:szCs w:val="22"/>
-              <w:u w:val="none"/>
-              <w:shd w:fill="auto" w:val="clear"/>
-              <w:vertAlign w:val="baseline"/>
-              <w:rtl w:val="0"/>
-            </w:rPr>
-            <w:t xml:space="preserve">4</w:t>
-          </w:r>
-          <w:r>
-            <w:fldChar w:fldCharType="end"/>
-          </w:r>
           <w:r>
             <w:rPr>
               <w:rtl w:val="0"/>
@@ -535,23 +451,143 @@
         </w:p>
         <w:p>
           <w:pPr>
+            <w:widowControl w:val="0"/>
             <w:tabs>
-              <w:tab w:val="right" w:leader="none" w:pos="9360"/>
+              <w:tab w:val="right" w:leader="none" w:pos="12000"/>
             </w:tabs>
-            <w:spacing w:before="60" w:line="240" w:lineRule="auto"/>
+            <w:spacing w:after="0" w:before="60" w:lineRule="auto"/>
+            <w:rPr>
+              <w:b w:val="1"/>
+              <w:color w:val="000000"/>
+              <w:u w:val="none"/>
+            </w:rPr>
+          </w:pPr>
+          <w:hyperlink w:anchor="_osi6luonpr8l">
+            <w:r>
+              <w:rPr>
+                <w:b w:val="1"/>
+                <w:color w:val="000000"/>
+                <w:u w:val="none"/>
+                <w:rtl w:val="0"/>
+              </w:rPr>
+              <w:t xml:space="preserve">Infrastructure Creation through terraform</w:t>
+              <w:tab/>
+              <w:t xml:space="preserve">4</w:t>
+            </w:r>
+          </w:hyperlink>
+          <w:r>
+            <w:rPr>
+              <w:rtl w:val="0"/>
+            </w:rPr>
+          </w:r>
+        </w:p>
+        <w:p>
+          <w:pPr>
+            <w:widowControl w:val="0"/>
+            <w:tabs>
+              <w:tab w:val="right" w:leader="none" w:pos="12000"/>
+            </w:tabs>
+            <w:spacing w:after="0" w:before="60" w:lineRule="auto"/>
+            <w:rPr>
+              <w:b w:val="1"/>
+              <w:color w:val="000000"/>
+              <w:u w:val="none"/>
+            </w:rPr>
+          </w:pPr>
+          <w:hyperlink w:anchor="_yo3cntos4hdy">
+            <w:r>
+              <w:rPr>
+                <w:b w:val="1"/>
+                <w:color w:val="000000"/>
+                <w:u w:val="none"/>
+                <w:rtl w:val="0"/>
+              </w:rPr>
+              <w:t xml:space="preserve">Infrastructure Creation through this User Guide</w:t>
+              <w:tab/>
+              <w:t xml:space="preserve">5</w:t>
+            </w:r>
+          </w:hyperlink>
+          <w:r>
+            <w:rPr>
+              <w:rtl w:val="0"/>
+            </w:rPr>
+          </w:r>
+        </w:p>
+        <w:p>
+          <w:pPr>
+            <w:widowControl w:val="0"/>
+            <w:tabs>
+              <w:tab w:val="right" w:leader="none" w:pos="12000"/>
+            </w:tabs>
+            <w:spacing w:after="0" w:before="60" w:lineRule="auto"/>
             <w:ind w:left="360" w:firstLine="0"/>
             <w:rPr>
-              <w:rFonts w:ascii="Titillium Web" w:cs="Titillium Web" w:eastAsia="Titillium Web" w:hAnsi="Titillium Web"/>
-              <w:b w:val="0"/>
-              <w:i w:val="0"/>
-              <w:smallCaps w:val="0"/>
-              <w:strike w:val="0"/>
-              <w:color w:val="474d66"/>
-              <w:sz w:val="22"/>
-              <w:szCs w:val="22"/>
+              <w:color w:val="000000"/>
               <w:u w:val="none"/>
-              <w:shd w:fill="auto" w:val="clear"/>
-              <w:vertAlign w:val="baseline"/>
+            </w:rPr>
+          </w:pPr>
+          <w:hyperlink w:anchor="_rk7rhripkwu4">
+            <w:r>
+              <w:rPr>
+                <w:color w:val="000000"/>
+                <w:u w:val="none"/>
+                <w:rtl w:val="0"/>
+              </w:rPr>
+              <w:t xml:space="preserve">PostgreSQL Instance creation</w:t>
+              <w:tab/>
+              <w:t xml:space="preserve">5</w:t>
+            </w:r>
+          </w:hyperlink>
+          <w:r>
+            <w:rPr>
+              <w:rtl w:val="0"/>
+            </w:rPr>
+          </w:r>
+        </w:p>
+        <w:p>
+          <w:pPr>
+            <w:widowControl w:val="0"/>
+            <w:tabs>
+              <w:tab w:val="right" w:leader="none" w:pos="12000"/>
+            </w:tabs>
+            <w:spacing w:after="0" w:before="60" w:lineRule="auto"/>
+            <w:ind w:left="360" w:firstLine="0"/>
+            <w:rPr>
+              <w:color w:val="000000"/>
+              <w:u w:val="none"/>
+            </w:rPr>
+          </w:pPr>
+          <w:hyperlink w:anchor="_kps4vs2t50mm">
+            <w:r>
+              <w:rPr>
+                <w:color w:val="000000"/>
+                <w:u w:val="none"/>
+                <w:rtl w:val="0"/>
+              </w:rPr>
+              <w:t xml:space="preserve">Bucket creation</w:t>
+              <w:br w:type="textWrapping"/>
+              <w:t xml:space="preserve">See Appendix 2: Creating the GCS Bucket</w:t>
+              <w:tab/>
+              <w:t xml:space="preserve">5</w:t>
+            </w:r>
+          </w:hyperlink>
+          <w:r>
+            <w:rPr>
+              <w:rtl w:val="0"/>
+            </w:rPr>
+          </w:r>
+        </w:p>
+        <w:p>
+          <w:pPr>
+            <w:widowControl w:val="0"/>
+            <w:tabs>
+              <w:tab w:val="right" w:leader="none" w:pos="12000"/>
+            </w:tabs>
+            <w:spacing w:after="0" w:before="60" w:lineRule="auto"/>
+            <w:ind w:left="360" w:firstLine="0"/>
+            <w:rPr>
+              <w:color w:val="000000"/>
+              <w:u w:val="none"/>
             </w:rPr>
           </w:pPr>
           <w:hyperlink w:anchor="_h55v6u6x57ma">
@@ -571,50 +607,10 @@
                 <w:rtl w:val="0"/>
               </w:rPr>
               <w:t xml:space="preserve">Kubernetes cluster creation</w:t>
+              <w:tab/>
+              <w:t xml:space="preserve">5</w:t>
             </w:r>
           </w:hyperlink>
-          <w:r>
-            <w:rPr>
-              <w:rFonts w:ascii="Titillium Web" w:cs="Titillium Web" w:eastAsia="Titillium Web" w:hAnsi="Titillium Web"/>
-              <w:b w:val="0"/>
-              <w:i w:val="0"/>
-              <w:smallCaps w:val="0"/>
-              <w:strike w:val="0"/>
-              <w:color w:val="474d66"/>
-              <w:sz w:val="22"/>
-              <w:szCs w:val="22"/>
-              <w:u w:val="none"/>
-              <w:shd w:fill="auto" w:val="clear"/>
-              <w:vertAlign w:val="baseline"/>
-              <w:rtl w:val="0"/>
-            </w:rPr>
-            <w:tab/>
-          </w:r>
-          <w:r>
-            <w:fldChar w:fldCharType="begin"/>
-            <w:instrText xml:space="preserve"> PAGEREF _h55v6u6x57ma \h </w:instrText>
-            <w:fldChar w:fldCharType="separate"/>
-          </w:r>
-          <w:r>
-            <w:rPr>
-              <w:rFonts w:ascii="Titillium Web" w:cs="Titillium Web" w:eastAsia="Titillium Web" w:hAnsi="Titillium Web"/>
-              <w:b w:val="0"/>
-              <w:i w:val="0"/>
-              <w:smallCaps w:val="0"/>
-              <w:strike w:val="0"/>
-              <w:color w:val="474d66"/>
-              <w:sz w:val="22"/>
-              <w:szCs w:val="22"/>
-              <w:u w:val="none"/>
-              <w:shd w:fill="auto" w:val="clear"/>
-              <w:vertAlign w:val="baseline"/>
-              <w:rtl w:val="0"/>
-            </w:rPr>
-            <w:t xml:space="preserve">5</w:t>
-          </w:r>
-          <w:r>
-            <w:fldChar w:fldCharType="end"/>
-          </w:r>
           <w:r>
             <w:rPr>
               <w:rtl w:val="0"/>
@@ -623,23 +619,47 @@
         </w:p>
         <w:p>
           <w:pPr>
+            <w:widowControl w:val="0"/>
             <w:tabs>
-              <w:tab w:val="right" w:leader="none" w:pos="9360"/>
+              <w:tab w:val="right" w:leader="none" w:pos="12000"/>
             </w:tabs>
-            <w:spacing w:before="60" w:line="240" w:lineRule="auto"/>
+            <w:spacing w:after="0" w:before="60" w:lineRule="auto"/>
+            <w:rPr>
+              <w:b w:val="1"/>
+              <w:color w:val="000000"/>
+              <w:u w:val="none"/>
+            </w:rPr>
+          </w:pPr>
+          <w:hyperlink w:anchor="_gf16gdbwsbt7">
+            <w:r>
+              <w:rPr>
+                <w:b w:val="1"/>
+                <w:color w:val="000000"/>
+                <w:u w:val="none"/>
+                <w:rtl w:val="0"/>
+              </w:rPr>
+              <w:t xml:space="preserve">Deployment</w:t>
+              <w:tab/>
+              <w:t xml:space="preserve">6</w:t>
+            </w:r>
+          </w:hyperlink>
+          <w:r>
+            <w:rPr>
+              <w:rtl w:val="0"/>
+            </w:rPr>
+          </w:r>
+        </w:p>
+        <w:p>
+          <w:pPr>
+            <w:widowControl w:val="0"/>
+            <w:tabs>
+              <w:tab w:val="right" w:leader="none" w:pos="12000"/>
+            </w:tabs>
+            <w:spacing w:after="0" w:before="60" w:lineRule="auto"/>
             <w:ind w:left="360" w:firstLine="0"/>
             <w:rPr>
-              <w:rFonts w:ascii="Titillium Web" w:cs="Titillium Web" w:eastAsia="Titillium Web" w:hAnsi="Titillium Web"/>
-              <w:b w:val="0"/>
-              <w:i w:val="0"/>
-              <w:smallCaps w:val="0"/>
-              <w:strike w:val="0"/>
-              <w:color w:val="474d66"/>
-              <w:sz w:val="22"/>
-              <w:szCs w:val="22"/>
+              <w:color w:val="000000"/>
               <w:u w:val="none"/>
-              <w:shd w:fill="auto" w:val="clear"/>
-              <w:vertAlign w:val="baseline"/>
             </w:rPr>
           </w:pPr>
           <w:hyperlink w:anchor="_s6x4yrccpcji">
@@ -658,51 +678,11 @@
                 <w:vertAlign w:val="baseline"/>
                 <w:rtl w:val="0"/>
               </w:rPr>
-              <w:t xml:space="preserve">Setup</w:t>
+              <w:t xml:space="preserve">Setup of environment</w:t>
+              <w:tab/>
+              <w:t xml:space="preserve">8</w:t>
             </w:r>
           </w:hyperlink>
-          <w:r>
-            <w:rPr>
-              <w:rFonts w:ascii="Titillium Web" w:cs="Titillium Web" w:eastAsia="Titillium Web" w:hAnsi="Titillium Web"/>
-              <w:b w:val="0"/>
-              <w:i w:val="0"/>
-              <w:smallCaps w:val="0"/>
-              <w:strike w:val="0"/>
-              <w:color w:val="474d66"/>
-              <w:sz w:val="22"/>
-              <w:szCs w:val="22"/>
-              <w:u w:val="none"/>
-              <w:shd w:fill="auto" w:val="clear"/>
-              <w:vertAlign w:val="baseline"/>
-              <w:rtl w:val="0"/>
-            </w:rPr>
-            <w:tab/>
-          </w:r>
-          <w:r>
-            <w:fldChar w:fldCharType="begin"/>
-            <w:instrText xml:space="preserve"> PAGEREF _s6x4yrccpcji \h </w:instrText>
-            <w:fldChar w:fldCharType="separate"/>
-          </w:r>
-          <w:r>
-            <w:rPr>
-              <w:rFonts w:ascii="Titillium Web" w:cs="Titillium Web" w:eastAsia="Titillium Web" w:hAnsi="Titillium Web"/>
-              <w:b w:val="0"/>
-              <w:i w:val="0"/>
-              <w:smallCaps w:val="0"/>
-              <w:strike w:val="0"/>
-              <w:color w:val="474d66"/>
-              <w:sz w:val="22"/>
-              <w:szCs w:val="22"/>
-              <w:u w:val="none"/>
-              <w:shd w:fill="auto" w:val="clear"/>
-              <w:vertAlign w:val="baseline"/>
-              <w:rtl w:val="0"/>
-            </w:rPr>
-            <w:t xml:space="preserve">10</w:t>
-          </w:r>
-          <w:r>
-            <w:fldChar w:fldCharType="end"/>
-          </w:r>
           <w:r>
             <w:rPr>
               <w:rtl w:val="0"/>
@@ -711,23 +691,15 @@
         </w:p>
         <w:p>
           <w:pPr>
+            <w:widowControl w:val="0"/>
             <w:tabs>
-              <w:tab w:val="right" w:leader="none" w:pos="9360"/>
+              <w:tab w:val="right" w:leader="none" w:pos="12000"/>
             </w:tabs>
-            <w:spacing w:before="60" w:line="240" w:lineRule="auto"/>
+            <w:spacing w:after="0" w:before="60" w:lineRule="auto"/>
             <w:ind w:left="720" w:firstLine="0"/>
             <w:rPr>
-              <w:rFonts w:ascii="Titillium Web" w:cs="Titillium Web" w:eastAsia="Titillium Web" w:hAnsi="Titillium Web"/>
-              <w:b w:val="0"/>
-              <w:i w:val="0"/>
-              <w:smallCaps w:val="0"/>
-              <w:strike w:val="0"/>
-              <w:color w:val="474d66"/>
-              <w:sz w:val="22"/>
-              <w:szCs w:val="22"/>
+              <w:color w:val="000000"/>
               <w:u w:val="none"/>
-              <w:shd w:fill="auto" w:val="clear"/>
-              <w:vertAlign w:val="baseline"/>
             </w:rPr>
           </w:pPr>
           <w:hyperlink w:anchor="_mxuozpchkny">
@@ -747,50 +719,10 @@
                 <w:rtl w:val="0"/>
               </w:rPr>
               <w:t xml:space="preserve">Vectice namespace</w:t>
+              <w:tab/>
+              <w:t xml:space="preserve">8</w:t>
             </w:r>
           </w:hyperlink>
-          <w:r>
-            <w:rPr>
-              <w:rFonts w:ascii="Titillium Web" w:cs="Titillium Web" w:eastAsia="Titillium Web" w:hAnsi="Titillium Web"/>
-              <w:b w:val="0"/>
-              <w:i w:val="0"/>
-              <w:smallCaps w:val="0"/>
-              <w:strike w:val="0"/>
-              <w:color w:val="474d66"/>
-              <w:sz w:val="22"/>
-              <w:szCs w:val="22"/>
-              <w:u w:val="none"/>
-              <w:shd w:fill="auto" w:val="clear"/>
-              <w:vertAlign w:val="baseline"/>
-              <w:rtl w:val="0"/>
-            </w:rPr>
-            <w:tab/>
-          </w:r>
-          <w:r>
-            <w:fldChar w:fldCharType="begin"/>
-            <w:instrText xml:space="preserve"> PAGEREF _mxuozpchkny \h </w:instrText>
-            <w:fldChar w:fldCharType="separate"/>
-          </w:r>
-          <w:r>
-            <w:rPr>
-              <w:rFonts w:ascii="Titillium Web" w:cs="Titillium Web" w:eastAsia="Titillium Web" w:hAnsi="Titillium Web"/>
-              <w:b w:val="0"/>
-              <w:i w:val="0"/>
-              <w:smallCaps w:val="0"/>
-              <w:strike w:val="0"/>
-              <w:color w:val="474d66"/>
-              <w:sz w:val="22"/>
-              <w:szCs w:val="22"/>
-              <w:u w:val="none"/>
-              <w:shd w:fill="auto" w:val="clear"/>
-              <w:vertAlign w:val="baseline"/>
-              <w:rtl w:val="0"/>
-            </w:rPr>
-            <w:t xml:space="preserve">10</w:t>
-          </w:r>
-          <w:r>
-            <w:fldChar w:fldCharType="end"/>
-          </w:r>
           <w:r>
             <w:rPr>
               <w:rtl w:val="0"/>
@@ -799,23 +731,15 @@
         </w:p>
         <w:p>
           <w:pPr>
+            <w:widowControl w:val="0"/>
             <w:tabs>
-              <w:tab w:val="right" w:leader="none" w:pos="9360"/>
+              <w:tab w:val="right" w:leader="none" w:pos="12000"/>
             </w:tabs>
-            <w:spacing w:before="60" w:line="240" w:lineRule="auto"/>
+            <w:spacing w:after="0" w:before="60" w:lineRule="auto"/>
             <w:ind w:left="720" w:firstLine="0"/>
             <w:rPr>
-              <w:rFonts w:ascii="Titillium Web" w:cs="Titillium Web" w:eastAsia="Titillium Web" w:hAnsi="Titillium Web"/>
-              <w:b w:val="0"/>
-              <w:i w:val="0"/>
-              <w:smallCaps w:val="0"/>
-              <w:strike w:val="0"/>
-              <w:color w:val="474d66"/>
-              <w:sz w:val="22"/>
-              <w:szCs w:val="22"/>
+              <w:color w:val="000000"/>
               <w:u w:val="none"/>
-              <w:shd w:fill="auto" w:val="clear"/>
-              <w:vertAlign w:val="baseline"/>
             </w:rPr>
           </w:pPr>
           <w:hyperlink w:anchor="_ilgx03nxlki1">
@@ -835,50 +759,10 @@
                 <w:rtl w:val="0"/>
               </w:rPr>
               <w:t xml:space="preserve">Kubernetes vectice’s docker and helm registry</w:t>
+              <w:tab/>
+              <w:t xml:space="preserve">8</w:t>
             </w:r>
           </w:hyperlink>
-          <w:r>
-            <w:rPr>
-              <w:rFonts w:ascii="Titillium Web" w:cs="Titillium Web" w:eastAsia="Titillium Web" w:hAnsi="Titillium Web"/>
-              <w:b w:val="0"/>
-              <w:i w:val="0"/>
-              <w:smallCaps w:val="0"/>
-              <w:strike w:val="0"/>
-              <w:color w:val="474d66"/>
-              <w:sz w:val="22"/>
-              <w:szCs w:val="22"/>
-              <w:u w:val="none"/>
-              <w:shd w:fill="auto" w:val="clear"/>
-              <w:vertAlign w:val="baseline"/>
-              <w:rtl w:val="0"/>
-            </w:rPr>
-            <w:tab/>
-          </w:r>
-          <w:r>
-            <w:fldChar w:fldCharType="begin"/>
-            <w:instrText xml:space="preserve"> PAGEREF _ilgx03nxlki1 \h </w:instrText>
-            <w:fldChar w:fldCharType="separate"/>
-          </w:r>
-          <w:r>
-            <w:rPr>
-              <w:rFonts w:ascii="Titillium Web" w:cs="Titillium Web" w:eastAsia="Titillium Web" w:hAnsi="Titillium Web"/>
-              <w:b w:val="0"/>
-              <w:i w:val="0"/>
-              <w:smallCaps w:val="0"/>
-              <w:strike w:val="0"/>
-              <w:color w:val="474d66"/>
-              <w:sz w:val="22"/>
-              <w:szCs w:val="22"/>
-              <w:u w:val="none"/>
-              <w:shd w:fill="auto" w:val="clear"/>
-              <w:vertAlign w:val="baseline"/>
-              <w:rtl w:val="0"/>
-            </w:rPr>
-            <w:t xml:space="preserve">10</w:t>
-          </w:r>
-          <w:r>
-            <w:fldChar w:fldCharType="end"/>
-          </w:r>
           <w:r>
             <w:rPr>
               <w:rtl w:val="0"/>
@@ -887,23 +771,15 @@
         </w:p>
         <w:p>
           <w:pPr>
+            <w:widowControl w:val="0"/>
             <w:tabs>
-              <w:tab w:val="right" w:leader="none" w:pos="9360"/>
+              <w:tab w:val="right" w:leader="none" w:pos="12000"/>
             </w:tabs>
-            <w:spacing w:before="60" w:line="240" w:lineRule="auto"/>
+            <w:spacing w:after="0" w:before="60" w:lineRule="auto"/>
             <w:ind w:left="720" w:firstLine="0"/>
             <w:rPr>
-              <w:rFonts w:ascii="Titillium Web" w:cs="Titillium Web" w:eastAsia="Titillium Web" w:hAnsi="Titillium Web"/>
-              <w:b w:val="0"/>
-              <w:i w:val="0"/>
-              <w:smallCaps w:val="0"/>
-              <w:strike w:val="0"/>
-              <w:color w:val="474d66"/>
-              <w:sz w:val="22"/>
-              <w:szCs w:val="22"/>
+              <w:color w:val="000000"/>
               <w:u w:val="none"/>
-              <w:shd w:fill="auto" w:val="clear"/>
-              <w:vertAlign w:val="baseline"/>
             </w:rPr>
           </w:pPr>
           <w:hyperlink w:anchor="_ypem02sy50h1">
@@ -925,50 +801,10 @@
               <w:t xml:space="preserve">TLS ingress secret</w:t>
               <w:br w:type="textWrapping"/>
               <w:t xml:space="preserve">If you don’t have the certificate of your own</w:t>
+              <w:tab/>
+              <w:t xml:space="preserve">9</w:t>
             </w:r>
           </w:hyperlink>
-          <w:r>
-            <w:rPr>
-              <w:rFonts w:ascii="Titillium Web" w:cs="Titillium Web" w:eastAsia="Titillium Web" w:hAnsi="Titillium Web"/>
-              <w:b w:val="0"/>
-              <w:i w:val="0"/>
-              <w:smallCaps w:val="0"/>
-              <w:strike w:val="0"/>
-              <w:color w:val="474d66"/>
-              <w:sz w:val="22"/>
-              <w:szCs w:val="22"/>
-              <w:u w:val="none"/>
-              <w:shd w:fill="auto" w:val="clear"/>
-              <w:vertAlign w:val="baseline"/>
-              <w:rtl w:val="0"/>
-            </w:rPr>
-            <w:tab/>
-          </w:r>
-          <w:r>
-            <w:fldChar w:fldCharType="begin"/>
-            <w:instrText xml:space="preserve"> PAGEREF _ypem02sy50h1 \h </w:instrText>
-            <w:fldChar w:fldCharType="separate"/>
-          </w:r>
-          <w:r>
-            <w:rPr>
-              <w:rFonts w:ascii="Titillium Web" w:cs="Titillium Web" w:eastAsia="Titillium Web" w:hAnsi="Titillium Web"/>
-              <w:b w:val="0"/>
-              <w:i w:val="0"/>
-              <w:smallCaps w:val="0"/>
-              <w:strike w:val="0"/>
-              <w:color w:val="474d66"/>
-              <w:sz w:val="22"/>
-              <w:szCs w:val="22"/>
-              <w:u w:val="none"/>
-              <w:shd w:fill="auto" w:val="clear"/>
-              <w:vertAlign w:val="baseline"/>
-              <w:rtl w:val="0"/>
-            </w:rPr>
-            <w:t xml:space="preserve">11</w:t>
-          </w:r>
-          <w:r>
-            <w:fldChar w:fldCharType="end"/>
-          </w:r>
           <w:r>
             <w:rPr>
               <w:rtl w:val="0"/>
@@ -977,23 +813,15 @@
         </w:p>
         <w:p>
           <w:pPr>
+            <w:widowControl w:val="0"/>
             <w:tabs>
-              <w:tab w:val="right" w:leader="none" w:pos="9360"/>
+              <w:tab w:val="right" w:leader="none" w:pos="12000"/>
             </w:tabs>
-            <w:spacing w:before="60" w:line="240" w:lineRule="auto"/>
+            <w:spacing w:after="0" w:before="60" w:lineRule="auto"/>
             <w:ind w:left="720" w:firstLine="0"/>
             <w:rPr>
-              <w:rFonts w:ascii="Titillium Web" w:cs="Titillium Web" w:eastAsia="Titillium Web" w:hAnsi="Titillium Web"/>
-              <w:b w:val="0"/>
-              <w:i w:val="0"/>
-              <w:smallCaps w:val="0"/>
-              <w:strike w:val="0"/>
-              <w:color w:val="474d66"/>
-              <w:sz w:val="22"/>
-              <w:szCs w:val="22"/>
+              <w:color w:val="000000"/>
               <w:u w:val="none"/>
-              <w:shd w:fill="auto" w:val="clear"/>
-              <w:vertAlign w:val="baseline"/>
             </w:rPr>
           </w:pPr>
           <w:hyperlink w:anchor="_4723uuqtbcbv">
@@ -1013,50 +841,10 @@
                 <w:rtl w:val="0"/>
               </w:rPr>
               <w:t xml:space="preserve">Install cert-manager and csi-driver (only if they are not installed on the cluster)</w:t>
+              <w:tab/>
+              <w:t xml:space="preserve">10</w:t>
             </w:r>
           </w:hyperlink>
-          <w:r>
-            <w:rPr>
-              <w:rFonts w:ascii="Titillium Web" w:cs="Titillium Web" w:eastAsia="Titillium Web" w:hAnsi="Titillium Web"/>
-              <w:b w:val="0"/>
-              <w:i w:val="0"/>
-              <w:smallCaps w:val="0"/>
-              <w:strike w:val="0"/>
-              <w:color w:val="474d66"/>
-              <w:sz w:val="22"/>
-              <w:szCs w:val="22"/>
-              <w:u w:val="none"/>
-              <w:shd w:fill="auto" w:val="clear"/>
-              <w:vertAlign w:val="baseline"/>
-              <w:rtl w:val="0"/>
-            </w:rPr>
-            <w:tab/>
-          </w:r>
-          <w:r>
-            <w:fldChar w:fldCharType="begin"/>
-            <w:instrText xml:space="preserve"> PAGEREF _4723uuqtbcbv \h </w:instrText>
-            <w:fldChar w:fldCharType="separate"/>
-          </w:r>
-          <w:r>
-            <w:rPr>
-              <w:rFonts w:ascii="Titillium Web" w:cs="Titillium Web" w:eastAsia="Titillium Web" w:hAnsi="Titillium Web"/>
-              <w:b w:val="0"/>
-              <w:i w:val="0"/>
-              <w:smallCaps w:val="0"/>
-              <w:strike w:val="0"/>
-              <w:color w:val="474d66"/>
-              <w:sz w:val="22"/>
-              <w:szCs w:val="22"/>
-              <w:u w:val="none"/>
-              <w:shd w:fill="auto" w:val="clear"/>
-              <w:vertAlign w:val="baseline"/>
-              <w:rtl w:val="0"/>
-            </w:rPr>
-            <w:t xml:space="preserve">12</w:t>
-          </w:r>
-          <w:r>
-            <w:fldChar w:fldCharType="end"/>
-          </w:r>
           <w:r>
             <w:rPr>
               <w:rtl w:val="0"/>
@@ -1065,23 +853,15 @@
         </w:p>
         <w:p>
           <w:pPr>
+            <w:widowControl w:val="0"/>
             <w:tabs>
-              <w:tab w:val="right" w:leader="none" w:pos="9360"/>
+              <w:tab w:val="right" w:leader="none" w:pos="12000"/>
             </w:tabs>
-            <w:spacing w:before="60" w:line="240" w:lineRule="auto"/>
+            <w:spacing w:after="0" w:before="60" w:lineRule="auto"/>
             <w:ind w:left="720" w:firstLine="0"/>
             <w:rPr>
-              <w:rFonts w:ascii="Titillium Web" w:cs="Titillium Web" w:eastAsia="Titillium Web" w:hAnsi="Titillium Web"/>
-              <w:b w:val="0"/>
-              <w:i w:val="0"/>
-              <w:smallCaps w:val="0"/>
-              <w:strike w:val="0"/>
-              <w:color w:val="474d66"/>
-              <w:sz w:val="22"/>
-              <w:szCs w:val="22"/>
+              <w:color w:val="000000"/>
               <w:u w:val="none"/>
-              <w:shd w:fill="auto" w:val="clear"/>
-              <w:vertAlign w:val="baseline"/>
             </w:rPr>
           </w:pPr>
           <w:hyperlink w:anchor="_iqc1gqhvdlnn">
@@ -1101,50 +881,10 @@
                 <w:rtl w:val="0"/>
               </w:rPr>
               <w:t xml:space="preserve">Generate a custom certificate authority and create its associated secret</w:t>
+              <w:tab/>
+              <w:t xml:space="preserve">10</w:t>
             </w:r>
           </w:hyperlink>
-          <w:r>
-            <w:rPr>
-              <w:rFonts w:ascii="Titillium Web" w:cs="Titillium Web" w:eastAsia="Titillium Web" w:hAnsi="Titillium Web"/>
-              <w:b w:val="0"/>
-              <w:i w:val="0"/>
-              <w:smallCaps w:val="0"/>
-              <w:strike w:val="0"/>
-              <w:color w:val="474d66"/>
-              <w:sz w:val="22"/>
-              <w:szCs w:val="22"/>
-              <w:u w:val="none"/>
-              <w:shd w:fill="auto" w:val="clear"/>
-              <w:vertAlign w:val="baseline"/>
-              <w:rtl w:val="0"/>
-            </w:rPr>
-            <w:tab/>
-          </w:r>
-          <w:r>
-            <w:fldChar w:fldCharType="begin"/>
-            <w:instrText xml:space="preserve"> PAGEREF _iqc1gqhvdlnn \h </w:instrText>
-            <w:fldChar w:fldCharType="separate"/>
-          </w:r>
-          <w:r>
-            <w:rPr>
-              <w:rFonts w:ascii="Titillium Web" w:cs="Titillium Web" w:eastAsia="Titillium Web" w:hAnsi="Titillium Web"/>
-              <w:b w:val="0"/>
-              <w:i w:val="0"/>
-              <w:smallCaps w:val="0"/>
-              <w:strike w:val="0"/>
-              <w:color w:val="474d66"/>
-              <w:sz w:val="22"/>
-              <w:szCs w:val="22"/>
-              <w:u w:val="none"/>
-              <w:shd w:fill="auto" w:val="clear"/>
-              <w:vertAlign w:val="baseline"/>
-              <w:rtl w:val="0"/>
-            </w:rPr>
-            <w:t xml:space="preserve">12</w:t>
-          </w:r>
-          <w:r>
-            <w:fldChar w:fldCharType="end"/>
-          </w:r>
           <w:r>
             <w:rPr>
               <w:rtl w:val="0"/>
@@ -1153,23 +893,15 @@
         </w:p>
         <w:p>
           <w:pPr>
+            <w:widowControl w:val="0"/>
             <w:tabs>
-              <w:tab w:val="right" w:leader="none" w:pos="9360"/>
+              <w:tab w:val="right" w:leader="none" w:pos="12000"/>
             </w:tabs>
-            <w:spacing w:before="60" w:line="240" w:lineRule="auto"/>
+            <w:spacing w:after="0" w:before="60" w:lineRule="auto"/>
             <w:ind w:left="720" w:firstLine="0"/>
             <w:rPr>
-              <w:rFonts w:ascii="Titillium Web" w:cs="Titillium Web" w:eastAsia="Titillium Web" w:hAnsi="Titillium Web"/>
-              <w:b w:val="0"/>
-              <w:i w:val="0"/>
-              <w:smallCaps w:val="0"/>
-              <w:strike w:val="0"/>
-              <w:color w:val="474d66"/>
-              <w:sz w:val="22"/>
-              <w:szCs w:val="22"/>
+              <w:color w:val="000000"/>
               <w:u w:val="none"/>
-              <w:shd w:fill="auto" w:val="clear"/>
-              <w:vertAlign w:val="baseline"/>
             </w:rPr>
           </w:pPr>
           <w:hyperlink w:anchor="_m5zcuw3rs30y">
@@ -1189,50 +921,10 @@
                 <w:rtl w:val="0"/>
               </w:rPr>
               <w:t xml:space="preserve">Activating the service account</w:t>
+              <w:tab/>
+              <w:t xml:space="preserve">10</w:t>
             </w:r>
           </w:hyperlink>
-          <w:r>
-            <w:rPr>
-              <w:rFonts w:ascii="Titillium Web" w:cs="Titillium Web" w:eastAsia="Titillium Web" w:hAnsi="Titillium Web"/>
-              <w:b w:val="0"/>
-              <w:i w:val="0"/>
-              <w:smallCaps w:val="0"/>
-              <w:strike w:val="0"/>
-              <w:color w:val="474d66"/>
-              <w:sz w:val="22"/>
-              <w:szCs w:val="22"/>
-              <w:u w:val="none"/>
-              <w:shd w:fill="auto" w:val="clear"/>
-              <w:vertAlign w:val="baseline"/>
-              <w:rtl w:val="0"/>
-            </w:rPr>
-            <w:tab/>
-          </w:r>
-          <w:r>
-            <w:fldChar w:fldCharType="begin"/>
-            <w:instrText xml:space="preserve"> PAGEREF _m5zcuw3rs30y \h </w:instrText>
-            <w:fldChar w:fldCharType="separate"/>
-          </w:r>
-          <w:r>
-            <w:rPr>
-              <w:rFonts w:ascii="Titillium Web" w:cs="Titillium Web" w:eastAsia="Titillium Web" w:hAnsi="Titillium Web"/>
-              <w:b w:val="0"/>
-              <w:i w:val="0"/>
-              <w:smallCaps w:val="0"/>
-              <w:strike w:val="0"/>
-              <w:color w:val="474d66"/>
-              <w:sz w:val="22"/>
-              <w:szCs w:val="22"/>
-              <w:u w:val="none"/>
-              <w:shd w:fill="auto" w:val="clear"/>
-              <w:vertAlign w:val="baseline"/>
-              <w:rtl w:val="0"/>
-            </w:rPr>
-            <w:t xml:space="preserve">12</w:t>
-          </w:r>
-          <w:r>
-            <w:fldChar w:fldCharType="end"/>
-          </w:r>
           <w:r>
             <w:rPr>
               <w:rtl w:val="0"/>
@@ -1241,86 +933,29 @@
         </w:p>
         <w:p>
           <w:pPr>
+            <w:widowControl w:val="0"/>
             <w:tabs>
-              <w:tab w:val="right" w:leader="none" w:pos="9360"/>
+              <w:tab w:val="right" w:leader="none" w:pos="12000"/>
             </w:tabs>
-            <w:spacing w:before="60" w:line="240" w:lineRule="auto"/>
-            <w:ind w:left="720" w:firstLine="0"/>
+            <w:spacing w:after="0" w:before="60" w:lineRule="auto"/>
+            <w:ind w:left="360" w:firstLine="0"/>
             <w:rPr>
-              <w:rFonts w:ascii="Titillium Web" w:cs="Titillium Web" w:eastAsia="Titillium Web" w:hAnsi="Titillium Web"/>
-              <w:b w:val="0"/>
-              <w:i w:val="0"/>
-              <w:smallCaps w:val="0"/>
-              <w:strike w:val="0"/>
-              <w:color w:val="474d66"/>
-              <w:sz w:val="22"/>
-              <w:szCs w:val="22"/>
+              <w:color w:val="000000"/>
               <w:u w:val="none"/>
-              <w:shd w:fill="auto" w:val="clear"/>
-              <w:vertAlign w:val="baseline"/>
             </w:rPr>
           </w:pPr>
-          <w:hyperlink w:anchor="_1lv79sue5wq">
-            <w:r>
-              <w:rPr>
-                <w:rFonts w:ascii="Titillium Web" w:cs="Titillium Web" w:eastAsia="Titillium Web" w:hAnsi="Titillium Web"/>
-                <w:b w:val="0"/>
-                <w:i w:val="0"/>
-                <w:smallCaps w:val="0"/>
-                <w:strike w:val="0"/>
-                <w:color w:val="474d66"/>
-                <w:sz w:val="22"/>
-                <w:szCs w:val="22"/>
+          <w:hyperlink w:anchor="_srjzjzw8ue5v">
+            <w:r>
+              <w:rPr>
+                <w:color w:val="000000"/>
                 <w:u w:val="none"/>
-                <w:shd w:fill="auto" w:val="clear"/>
-                <w:vertAlign w:val="baseline"/>
-                <w:rtl w:val="0"/>
-              </w:rPr>
-              <w:t xml:space="preserve">Install the Vectice stack</w:t>
+                <w:rtl w:val="0"/>
+              </w:rPr>
+              <w:t xml:space="preserve">Install the vectice stack</w:t>
+              <w:tab/>
+              <w:t xml:space="preserve">10</w:t>
             </w:r>
           </w:hyperlink>
-          <w:r>
-            <w:rPr>
-              <w:rFonts w:ascii="Titillium Web" w:cs="Titillium Web" w:eastAsia="Titillium Web" w:hAnsi="Titillium Web"/>
-              <w:b w:val="0"/>
-              <w:i w:val="0"/>
-              <w:smallCaps w:val="0"/>
-              <w:strike w:val="0"/>
-              <w:color w:val="474d66"/>
-              <w:sz w:val="22"/>
-              <w:szCs w:val="22"/>
-              <w:u w:val="none"/>
-              <w:shd w:fill="auto" w:val="clear"/>
-              <w:vertAlign w:val="baseline"/>
-              <w:rtl w:val="0"/>
-            </w:rPr>
-            <w:tab/>
-          </w:r>
-          <w:r>
-            <w:fldChar w:fldCharType="begin"/>
-            <w:instrText xml:space="preserve"> PAGEREF _1lv79sue5wq \h </w:instrText>
-            <w:fldChar w:fldCharType="separate"/>
-          </w:r>
-          <w:r>
-            <w:rPr>
-              <w:rFonts w:ascii="Titillium Web" w:cs="Titillium Web" w:eastAsia="Titillium Web" w:hAnsi="Titillium Web"/>
-              <w:b w:val="0"/>
-              <w:i w:val="0"/>
-              <w:smallCaps w:val="0"/>
-              <w:strike w:val="0"/>
-              <w:color w:val="474d66"/>
-              <w:sz w:val="22"/>
-              <w:szCs w:val="22"/>
-              <w:u w:val="none"/>
-              <w:shd w:fill="auto" w:val="clear"/>
-              <w:vertAlign w:val="baseline"/>
-              <w:rtl w:val="0"/>
-            </w:rPr>
-            <w:t xml:space="preserve">13</w:t>
-          </w:r>
-          <w:r>
-            <w:fldChar w:fldCharType="end"/>
-          </w:r>
           <w:r>
             <w:rPr>
               <w:rtl w:val="0"/>
@@ -1329,86 +964,188 @@
         </w:p>
         <w:p>
           <w:pPr>
+            <w:widowControl w:val="0"/>
             <w:tabs>
-              <w:tab w:val="right" w:leader="none" w:pos="9360"/>
+              <w:tab w:val="right" w:leader="none" w:pos="12000"/>
             </w:tabs>
-            <w:spacing w:after="80" w:before="200" w:line="240" w:lineRule="auto"/>
-            <w:ind w:left="0" w:firstLine="0"/>
+            <w:spacing w:after="0" w:before="60" w:lineRule="auto"/>
+            <w:ind w:left="720" w:firstLine="0"/>
             <w:rPr>
-              <w:rFonts w:ascii="Titillium Web" w:cs="Titillium Web" w:eastAsia="Titillium Web" w:hAnsi="Titillium Web"/>
-              <w:b w:val="1"/>
-              <w:i w:val="0"/>
-              <w:smallCaps w:val="0"/>
-              <w:strike w:val="0"/>
-              <w:color w:val="474d66"/>
-              <w:sz w:val="22"/>
-              <w:szCs w:val="22"/>
+              <w:color w:val="000000"/>
               <w:u w:val="none"/>
-              <w:shd w:fill="auto" w:val="clear"/>
-              <w:vertAlign w:val="baseline"/>
             </w:rPr>
           </w:pPr>
-          <w:hyperlink w:anchor="_umhc324a9cve">
-            <w:r>
-              <w:rPr>
-                <w:rFonts w:ascii="Titillium Web" w:cs="Titillium Web" w:eastAsia="Titillium Web" w:hAnsi="Titillium Web"/>
-                <w:b w:val="1"/>
-                <w:i w:val="0"/>
-                <w:smallCaps w:val="0"/>
-                <w:strike w:val="0"/>
-                <w:color w:val="474d66"/>
-                <w:sz w:val="22"/>
-                <w:szCs w:val="22"/>
+          <w:hyperlink w:anchor="_zgczmo35tz6w">
+            <w:r>
+              <w:rPr>
+                <w:color w:val="000000"/>
                 <w:u w:val="none"/>
-                <w:shd w:fill="auto" w:val="clear"/>
-                <w:vertAlign w:val="baseline"/>
-                <w:rtl w:val="0"/>
-              </w:rPr>
-              <w:t xml:space="preserve">Appendix 1: Authentication with gcloud with serviceaccount.</w:t>
+                <w:rtl w:val="0"/>
+              </w:rPr>
+              <w:t xml:space="preserve">Through the marketplace</w:t>
+              <w:tab/>
+              <w:t xml:space="preserve">10</w:t>
             </w:r>
           </w:hyperlink>
           <w:r>
             <w:rPr>
-              <w:rFonts w:ascii="Titillium Web" w:cs="Titillium Web" w:eastAsia="Titillium Web" w:hAnsi="Titillium Web"/>
-              <w:b w:val="1"/>
-              <w:i w:val="0"/>
-              <w:smallCaps w:val="0"/>
-              <w:strike w:val="0"/>
-              <w:color w:val="474d66"/>
-              <w:sz w:val="22"/>
-              <w:szCs w:val="22"/>
-              <w:u w:val="none"/>
-              <w:shd w:fill="auto" w:val="clear"/>
-              <w:vertAlign w:val="baseline"/>
               <w:rtl w:val="0"/>
             </w:rPr>
-            <w:tab/>
           </w:r>
-          <w:r>
-            <w:fldChar w:fldCharType="begin"/>
-            <w:instrText xml:space="preserve"> PAGEREF _umhc324a9cve \h </w:instrText>
-            <w:fldChar w:fldCharType="separate"/>
-          </w:r>
+        </w:p>
+        <w:p>
+          <w:pPr>
+            <w:widowControl w:val="0"/>
+            <w:tabs>
+              <w:tab w:val="right" w:leader="none" w:pos="12000"/>
+            </w:tabs>
+            <w:spacing w:after="0" w:before="60" w:lineRule="auto"/>
+            <w:ind w:left="720" w:firstLine="0"/>
+            <w:rPr>
+              <w:color w:val="000000"/>
+              <w:u w:val="none"/>
+            </w:rPr>
+          </w:pPr>
+          <w:hyperlink w:anchor="_skewvyz16upb">
+            <w:r>
+              <w:rPr>
+                <w:color w:val="000000"/>
+                <w:u w:val="none"/>
+                <w:rtl w:val="0"/>
+              </w:rPr>
+              <w:t xml:space="preserve">Through helm, from the git repository</w:t>
+              <w:tab/>
+              <w:t xml:space="preserve">10</w:t>
+            </w:r>
+          </w:hyperlink>
           <w:r>
             <w:rPr>
-              <w:rFonts w:ascii="Titillium Web" w:cs="Titillium Web" w:eastAsia="Titillium Web" w:hAnsi="Titillium Web"/>
-              <w:b w:val="1"/>
-              <w:i w:val="0"/>
-              <w:smallCaps w:val="0"/>
-              <w:strike w:val="0"/>
-              <w:color w:val="474d66"/>
-              <w:sz w:val="22"/>
-              <w:szCs w:val="22"/>
-              <w:u w:val="none"/>
-              <w:shd w:fill="auto" w:val="clear"/>
-              <w:vertAlign w:val="baseline"/>
               <w:rtl w:val="0"/>
             </w:rPr>
-            <w:t xml:space="preserve">13</w:t>
           </w:r>
+        </w:p>
+        <w:p>
+          <w:pPr>
+            <w:widowControl w:val="0"/>
+            <w:tabs>
+              <w:tab w:val="right" w:leader="none" w:pos="12000"/>
+            </w:tabs>
+            <w:spacing w:after="0" w:before="60" w:lineRule="auto"/>
+            <w:rPr>
+              <w:b w:val="1"/>
+              <w:color w:val="000000"/>
+              <w:u w:val="none"/>
+            </w:rPr>
+          </w:pPr>
+          <w:hyperlink w:anchor="_cjhnek5bd0t4">
+            <w:r>
+              <w:rPr>
+                <w:b w:val="1"/>
+                <w:color w:val="000000"/>
+                <w:u w:val="none"/>
+                <w:rtl w:val="0"/>
+              </w:rPr>
+              <w:t xml:space="preserve">Appendix 1: Creating the SQL instance</w:t>
+              <w:tab/>
+              <w:t xml:space="preserve">11</w:t>
+            </w:r>
+          </w:hyperlink>
           <w:r>
-            <w:fldChar w:fldCharType="end"/>
+            <w:rPr>
+              <w:rtl w:val="0"/>
+            </w:rPr>
           </w:r>
+        </w:p>
+        <w:p>
+          <w:pPr>
+            <w:widowControl w:val="0"/>
+            <w:tabs>
+              <w:tab w:val="right" w:leader="none" w:pos="12000"/>
+            </w:tabs>
+            <w:spacing w:after="0" w:before="60" w:lineRule="auto"/>
+            <w:rPr>
+              <w:b w:val="1"/>
+              <w:color w:val="000000"/>
+              <w:u w:val="none"/>
+            </w:rPr>
+          </w:pPr>
+          <w:hyperlink w:anchor="_opp616jbvjzz">
+            <w:r>
+              <w:rPr>
+                <w:b w:val="1"/>
+                <w:color w:val="000000"/>
+                <w:u w:val="none"/>
+                <w:rtl w:val="0"/>
+              </w:rPr>
+              <w:t xml:space="preserve">Appendix 2: Bucket Creation</w:t>
+              <w:tab/>
+              <w:t xml:space="preserve">12</w:t>
+            </w:r>
+          </w:hyperlink>
+          <w:r>
+            <w:rPr>
+              <w:rtl w:val="0"/>
+            </w:rPr>
+          </w:r>
+        </w:p>
+        <w:p>
+          <w:pPr>
+            <w:widowControl w:val="0"/>
+            <w:tabs>
+              <w:tab w:val="right" w:leader="none" w:pos="12000"/>
+            </w:tabs>
+            <w:spacing w:after="0" w:before="60" w:lineRule="auto"/>
+            <w:rPr>
+              <w:b w:val="1"/>
+              <w:color w:val="000000"/>
+              <w:u w:val="none"/>
+            </w:rPr>
+          </w:pPr>
+          <w:hyperlink w:anchor="_k06jjylf33to">
+            <w:r>
+              <w:rPr>
+                <w:b w:val="1"/>
+                <w:color w:val="000000"/>
+                <w:u w:val="none"/>
+                <w:rtl w:val="0"/>
+              </w:rPr>
+              <w:t xml:space="preserve">Appendix 3: Cluster Creation</w:t>
+              <w:tab/>
+              <w:t xml:space="preserve">12</w:t>
+            </w:r>
+          </w:hyperlink>
+          <w:r>
+            <w:rPr>
+              <w:rtl w:val="0"/>
+            </w:rPr>
+          </w:r>
+        </w:p>
+        <w:p>
+          <w:pPr>
+            <w:widowControl w:val="0"/>
+            <w:tabs>
+              <w:tab w:val="right" w:leader="none" w:pos="12000"/>
+            </w:tabs>
+            <w:spacing w:after="0" w:before="60" w:lineRule="auto"/>
+            <w:rPr>
+              <w:b w:val="1"/>
+              <w:color w:val="000000"/>
+              <w:u w:val="none"/>
+            </w:rPr>
+          </w:pPr>
+          <w:hyperlink w:anchor="_k3zuptzglecs">
+            <w:r>
+              <w:rPr>
+                <w:b w:val="1"/>
+                <w:color w:val="000000"/>
+                <w:u w:val="none"/>
+                <w:rtl w:val="0"/>
+              </w:rPr>
+              <w:t xml:space="preserve">Appendix 4: Authentication with gcloud with serviceaccount.</w:t>
+              <w:tab/>
+              <w:t xml:space="preserve">13</w:t>
+            </w:r>
+          </w:hyperlink>
           <w:r>
             <w:rPr>
               <w:rtl w:val="0"/>
@@ -1422,38 +1159,12 @@
     </w:sdt>
     <w:p>
       <w:pPr>
-        <w:rPr/>
-      </w:pPr>
-      <w:r>
-        <w:rPr>
-          <w:rtl w:val="0"/>
-        </w:rPr>
-      </w:r>
-    </w:p>
-    <w:p>
-      <w:pPr>
-        <w:rPr/>
-      </w:pPr>
-      <w:r>
-        <w:rPr>
-          <w:rtl w:val="0"/>
-        </w:rPr>
-      </w:r>
-    </w:p>
-    <w:p>
-      <w:pPr>
-        <w:rPr/>
-      </w:pPr>
-      <w:r>
-        <w:rPr>
-          <w:rtl w:val="0"/>
-        </w:rPr>
-      </w:r>
-    </w:p>
-    <w:p>
-      <w:pPr>
-        <w:rPr/>
-      </w:pPr>
+        <w:pStyle w:val="Title"/>
+        <w:spacing w:after="0" w:before="200" w:lineRule="auto"/>
+        <w:rPr/>
+      </w:pPr>
+      <w:bookmarkStart w:colFirst="0" w:colLast="0" w:name="_uns6ke7v140c" w:id="6"/>
+      <w:bookmarkEnd w:id="6"/>
       <w:r>
         <w:rPr>
           <w:rtl w:val="0"/>
@@ -1481,43 +1192,14 @@
           <w:szCs w:val="60"/>
         </w:rPr>
       </w:pPr>
-      <w:bookmarkStart w:colFirst="0" w:colLast="0" w:name="_3yj0osj81uy3" w:id="6"/>
-      <w:bookmarkEnd w:id="6"/>
-      <w:r>
-        <w:rPr>
-          <w:rtl w:val="0"/>
-        </w:rPr>
-      </w:r>
-    </w:p>
-    <w:p>
-      <w:pPr>
-        <w:rPr/>
-      </w:pPr>
-      <w:r>
-        <w:rPr>
-          <w:rtl w:val="0"/>
-        </w:rPr>
-      </w:r>
-    </w:p>
-    <w:p>
-      <w:pPr>
-        <w:pStyle w:val="Title"/>
-        <w:spacing w:after="0" w:before="200" w:lineRule="auto"/>
+      <w:bookmarkStart w:colFirst="0" w:colLast="0" w:name="_kd0jcg4kt5j3" w:id="7"/>
+      <w:bookmarkEnd w:id="7"/>
+      <w:r>
         <w:rPr>
           <w:b w:val="1"/>
           <w:color w:val="404040"/>
           <w:sz w:val="60"/>
           <w:szCs w:val="60"/>
-        </w:rPr>
-      </w:pPr>
-      <w:bookmarkStart w:colFirst="0" w:colLast="0" w:name="_kd0jcg4kt5j3" w:id="7"/>
-      <w:bookmarkEnd w:id="7"/>
-      <w:r>
-        <w:rPr>
-          <w:b w:val="1"/>
-          <w:color w:val="404040"/>
-          <w:sz w:val="60"/>
-          <w:szCs w:val="60"/>
           <w:rtl w:val="0"/>
         </w:rPr>
         <w:t xml:space="preserve">Vectice </w:t>
@@ -1541,12 +1223,12 @@
           <wp:inline distB="114300" distT="114300" distL="114300" distR="114300">
             <wp:extent cx="447675" cy="57150"/>
             <wp:effectExtent b="0" l="0" r="0" t="0"/>
-            <wp:docPr descr="short line" id="4" name="image6.png"/>
+            <wp:docPr descr="short line" id="4" name="image4.png"/>
             <a:graphic>
               <a:graphicData uri="http://schemas.openxmlformats.org/drawingml/2006/picture">
                 <pic:pic>
                   <pic:nvPicPr>
-                    <pic:cNvPr descr="short line" id="0" name="image6.png"/>
+                    <pic:cNvPr descr="short line" id="0" name="image4.png"/>
                     <pic:cNvPicPr preferRelativeResize="0"/>
                   </pic:nvPicPr>
                   <pic:blipFill>
@@ -2070,12 +1752,12 @@
           <wp:inline distB="114300" distT="114300" distL="114300" distR="114300">
             <wp:extent cx="5943600" cy="330200"/>
             <wp:effectExtent b="0" l="0" r="0" t="0"/>
-            <wp:docPr id="2" name="image2.png"/>
+            <wp:docPr id="2" name="image12.png"/>
             <a:graphic>
               <a:graphicData uri="http://schemas.openxmlformats.org/drawingml/2006/picture">
                 <pic:pic>
                   <pic:nvPicPr>
-                    <pic:cNvPr id="0" name="image2.png"/>
+                    <pic:cNvPr id="0" name="image12.png"/>
                     <pic:cNvPicPr preferRelativeResize="0"/>
                   </pic:nvPicPr>
                   <pic:blipFill>
@@ -2566,6 +2248,8 @@
         <w:rPr>
           <w:rtl w:val="0"/>
         </w:rPr>
+        <w:t xml:space="preserve">Two ways to create the infrastructure necessary for running Vectice, through terraform or manually.</w:t>
+        <w:br w:type="textWrapping"/>
         <w:t xml:space="preserve">You can find our terraform scripts in </w:t>
       </w:r>
       <w:hyperlink r:id="rId15">
@@ -2601,14 +2285,18 @@
         <w:rPr>
           <w:rtl w:val="0"/>
         </w:rPr>
-        <w:t xml:space="preserve">Or you can follow the instruction in this document</w:t>
-      </w:r>
-    </w:p>
-    <w:p>
-      <w:pPr>
-        <w:spacing w:after="0" w:before="480" w:line="300" w:lineRule="auto"/>
-        <w:rPr/>
-      </w:pPr>
+        <w:t xml:space="preserve">Or you can go to the next section</w:t>
+      </w:r>
+      <w:hyperlink w:anchor="_yo3cntos4hdy">
+        <w:r>
+          <w:rPr>
+            <w:color w:val="1155cc"/>
+            <w:u w:val="single"/>
+            <w:rtl w:val="0"/>
+          </w:rPr>
+          <w:t xml:space="preserve"> Infrastructure Creation through this User Guide</w:t>
+        </w:r>
+      </w:hyperlink>
       <w:r>
         <w:rPr>
           <w:rtl w:val="0"/>
@@ -2729,7 +2417,6 @@
           <w:rtl w:val="0"/>
         </w:rPr>
         <w:t xml:space="preserve">Kubernetes cluster creation</w:t>
-        <w:br w:type="textWrapping"/>
       </w:r>
     </w:p>
     <w:p>
@@ -2773,14 +2460,14 @@
         <w:rPr/>
         <w:drawing>
           <wp:inline distB="114300" distT="114300" distL="114300" distR="114300">
-            <wp:extent cx="5943600" cy="2933700"/>
+            <wp:extent cx="5625193" cy="2776538"/>
             <wp:effectExtent b="0" l="0" r="0" t="0"/>
-            <wp:docPr id="11" name="image9.png"/>
+            <wp:docPr id="11" name="image3.png"/>
             <a:graphic>
               <a:graphicData uri="http://schemas.openxmlformats.org/drawingml/2006/picture">
                 <pic:pic>
                   <pic:nvPicPr>
-                    <pic:cNvPr id="0" name="image9.png"/>
+                    <pic:cNvPr id="0" name="image3.png"/>
                     <pic:cNvPicPr preferRelativeResize="0"/>
                   </pic:nvPicPr>
                   <pic:blipFill>
@@ -2793,7 +2480,7 @@
                   <pic:spPr>
                     <a:xfrm>
                       <a:off x="0" y="0"/>
-                      <a:ext cx="5943600" cy="2933700"/>
+                      <a:ext cx="5625193" cy="2776538"/>
                     </a:xfrm>
                     <a:prstGeom prst="rect"/>
                     <a:ln/>
@@ -2926,20 +2613,6 @@
         </w:rPr>
         <w:t xml:space="preserve">Deployment</w:t>
       </w:r>
-      <w:r>
-        <w:rPr>
-          <w:rtl w:val="0"/>
-        </w:rPr>
-      </w:r>
-    </w:p>
-    <w:p>
-      <w:pPr>
-        <w:spacing w:after="0" w:line="276" w:lineRule="auto"/>
-        <w:rPr>
-          <w:sz w:val="21"/>
-          <w:szCs w:val="21"/>
-        </w:rPr>
-      </w:pPr>
       <w:r>
         <w:rPr>
           <w:rtl w:val="0"/>
@@ -3533,8 +3206,31 @@
           <w:szCs w:val="34"/>
         </w:rPr>
       </w:pPr>
-      <w:bookmarkStart w:colFirst="0" w:colLast="0" w:name="_s6x4yrccpcji" w:id="23"/>
+      <w:bookmarkStart w:colFirst="0" w:colLast="0" w:name="_krnubza4jt7r" w:id="23"/>
       <w:bookmarkEnd w:id="23"/>
+      <w:r>
+        <w:br w:type="page"/>
+      </w:r>
+      <w:r>
+        <w:rPr>
+          <w:rtl w:val="0"/>
+        </w:rPr>
+      </w:r>
+    </w:p>
+    <w:p>
+      <w:pPr>
+        <w:pStyle w:val="Heading2"/>
+        <w:keepNext w:val="0"/>
+        <w:keepLines w:val="0"/>
+        <w:spacing w:after="60" w:before="0" w:line="276" w:lineRule="auto"/>
+        <w:rPr>
+          <w:color w:val="000000"/>
+          <w:sz w:val="34"/>
+          <w:szCs w:val="34"/>
+        </w:rPr>
+      </w:pPr>
+      <w:bookmarkStart w:colFirst="0" w:colLast="0" w:name="_s6x4yrccpcji" w:id="24"/>
+      <w:bookmarkEnd w:id="24"/>
       <w:r>
         <w:rPr>
           <w:color w:val="000000"/>
@@ -3557,8 +3253,8 @@
           <w:szCs w:val="26"/>
         </w:rPr>
       </w:pPr>
-      <w:bookmarkStart w:colFirst="0" w:colLast="0" w:name="_mxuozpchkny" w:id="24"/>
-      <w:bookmarkEnd w:id="24"/>
+      <w:bookmarkStart w:colFirst="0" w:colLast="0" w:name="_mxuozpchkny" w:id="25"/>
+      <w:bookmarkEnd w:id="25"/>
       <w:r>
         <w:rPr>
           <w:color w:val="000000"/>
@@ -3701,8 +3397,8 @@
           <w:szCs w:val="26"/>
         </w:rPr>
       </w:pPr>
-      <w:bookmarkStart w:colFirst="0" w:colLast="0" w:name="_ilgx03nxlki1" w:id="25"/>
-      <w:bookmarkEnd w:id="25"/>
+      <w:bookmarkStart w:colFirst="0" w:colLast="0" w:name="_ilgx03nxlki1" w:id="26"/>
+      <w:bookmarkEnd w:id="26"/>
       <w:r>
         <w:rPr>
           <w:color w:val="000000"/>
@@ -4146,8 +3842,8 @@
           <w:szCs w:val="21"/>
         </w:rPr>
       </w:pPr>
-      <w:bookmarkStart w:colFirst="0" w:colLast="0" w:name="_ypem02sy50h1" w:id="26"/>
-      <w:bookmarkEnd w:id="26"/>
+      <w:bookmarkStart w:colFirst="0" w:colLast="0" w:name="_ypem02sy50h1" w:id="27"/>
+      <w:bookmarkEnd w:id="27"/>
       <w:r>
         <w:rPr>
           <w:color w:val="000000"/>
@@ -4376,8 +4072,8 @@
           <w:szCs w:val="22"/>
         </w:rPr>
       </w:pPr>
-      <w:bookmarkStart w:colFirst="0" w:colLast="0" w:name="_4723uuqtbcbv" w:id="27"/>
-      <w:bookmarkEnd w:id="27"/>
+      <w:bookmarkStart w:colFirst="0" w:colLast="0" w:name="_4723uuqtbcbv" w:id="28"/>
+      <w:bookmarkEnd w:id="28"/>
       <w:r>
         <w:rPr>
           <w:color w:val="000000"/>
@@ -4592,8 +4288,8 @@
           <w:szCs w:val="26"/>
         </w:rPr>
       </w:pPr>
-      <w:bookmarkStart w:colFirst="0" w:colLast="0" w:name="_iqc1gqhvdlnn" w:id="28"/>
-      <w:bookmarkEnd w:id="28"/>
+      <w:bookmarkStart w:colFirst="0" w:colLast="0" w:name="_iqc1gqhvdlnn" w:id="29"/>
+      <w:bookmarkEnd w:id="29"/>
       <w:r>
         <w:rPr>
           <w:color w:val="000000"/>
@@ -4748,8 +4444,8 @@
           <w:color w:val="434343"/>
         </w:rPr>
       </w:pPr>
-      <w:bookmarkStart w:colFirst="0" w:colLast="0" w:name="_m5zcuw3rs30y" w:id="29"/>
-      <w:bookmarkEnd w:id="29"/>
+      <w:bookmarkStart w:colFirst="0" w:colLast="0" w:name="_m5zcuw3rs30y" w:id="30"/>
+      <w:bookmarkEnd w:id="30"/>
       <w:r>
         <w:rPr>
           <w:color w:val="434343"/>
@@ -4935,8 +4631,8 @@
           <w:szCs w:val="34"/>
         </w:rPr>
       </w:pPr>
-      <w:bookmarkStart w:colFirst="0" w:colLast="0" w:name="_srjzjzw8ue5v" w:id="30"/>
-      <w:bookmarkEnd w:id="30"/>
+      <w:bookmarkStart w:colFirst="0" w:colLast="0" w:name="_srjzjzw8ue5v" w:id="31"/>
+      <w:bookmarkEnd w:id="31"/>
       <w:r>
         <w:rPr>
           <w:color w:val="000000"/>
@@ -4952,8 +4648,8 @@
         <w:pStyle w:val="Heading3"/>
         <w:rPr/>
       </w:pPr>
-      <w:bookmarkStart w:colFirst="0" w:colLast="0" w:name="_zgczmo35tz6w" w:id="31"/>
-      <w:bookmarkEnd w:id="31"/>
+      <w:bookmarkStart w:colFirst="0" w:colLast="0" w:name="_zgczmo35tz6w" w:id="32"/>
+      <w:bookmarkEnd w:id="32"/>
       <w:r>
         <w:rPr>
           <w:rtl w:val="0"/>
@@ -4978,8 +4674,8 @@
         <w:pStyle w:val="Heading3"/>
         <w:rPr/>
       </w:pPr>
-      <w:bookmarkStart w:colFirst="0" w:colLast="0" w:name="_skewvyz16upb" w:id="32"/>
-      <w:bookmarkEnd w:id="32"/>
+      <w:bookmarkStart w:colFirst="0" w:colLast="0" w:name="_skewvyz16upb" w:id="33"/>
+      <w:bookmarkEnd w:id="33"/>
       <w:r>
         <w:rPr>
           <w:rtl w:val="0"/>
@@ -5260,6 +4956,34 @@
       </w:pPr>
       <w:r>
         <w:rPr>
+          <w:rtl w:val="0"/>
+        </w:rPr>
+      </w:r>
+    </w:p>
+    <w:p>
+      <w:pPr>
+        <w:spacing w:after="140" w:line="276" w:lineRule="auto"/>
+        <w:rPr>
+          <w:sz w:val="21"/>
+          <w:szCs w:val="21"/>
+        </w:rPr>
+      </w:pPr>
+      <w:r>
+        <w:rPr>
+          <w:rtl w:val="0"/>
+        </w:rPr>
+      </w:r>
+    </w:p>
+    <w:p>
+      <w:pPr>
+        <w:spacing w:after="140" w:line="276" w:lineRule="auto"/>
+        <w:rPr>
+          <w:sz w:val="21"/>
+          <w:szCs w:val="21"/>
+        </w:rPr>
+      </w:pPr>
+      <w:r>
+        <w:rPr>
           <w:sz w:val="21"/>
           <w:szCs w:val="21"/>
           <w:rtl w:val="0"/>
@@ -5451,8 +5175,8 @@
           <w:szCs w:val="36"/>
         </w:rPr>
       </w:pPr>
-      <w:bookmarkStart w:colFirst="0" w:colLast="0" w:name="_l3hu3y5434dt" w:id="33"/>
-      <w:bookmarkEnd w:id="33"/>
+      <w:bookmarkStart w:colFirst="0" w:colLast="0" w:name="_l3hu3y5434dt" w:id="34"/>
+      <w:bookmarkEnd w:id="34"/>
       <w:r>
         <w:br w:type="page"/>
       </w:r>
@@ -5472,8 +5196,8 @@
           <w:szCs w:val="36"/>
         </w:rPr>
       </w:pPr>
-      <w:bookmarkStart w:colFirst="0" w:colLast="0" w:name="_cjhnek5bd0t4" w:id="34"/>
-      <w:bookmarkEnd w:id="34"/>
+      <w:bookmarkStart w:colFirst="0" w:colLast="0" w:name="_cjhnek5bd0t4" w:id="35"/>
+      <w:bookmarkEnd w:id="35"/>
       <w:r>
         <w:rPr>
           <w:color w:val="039be5"/>
@@ -5501,12 +5225,12 @@
           <wp:inline distB="114300" distT="114300" distL="114300" distR="114300">
             <wp:extent cx="4157663" cy="1013480"/>
             <wp:effectExtent b="0" l="0" r="0" t="0"/>
-            <wp:docPr id="16" name="image18.png"/>
+            <wp:docPr id="16" name="image9.png"/>
             <a:graphic>
               <a:graphicData uri="http://schemas.openxmlformats.org/drawingml/2006/picture">
                 <pic:pic>
                   <pic:nvPicPr>
-                    <pic:cNvPr id="0" name="image18.png"/>
+                    <pic:cNvPr id="0" name="image9.png"/>
                     <pic:cNvPicPr preferRelativeResize="0"/>
                   </pic:nvPicPr>
                   <pic:blipFill>
@@ -5536,12 +5260,12 @@
           <wp:inline distB="114300" distT="114300" distL="114300" distR="114300">
             <wp:extent cx="5367338" cy="713925"/>
             <wp:effectExtent b="0" l="0" r="0" t="0"/>
-            <wp:docPr id="15" name="image15.png"/>
+            <wp:docPr id="15" name="image7.png"/>
             <a:graphic>
               <a:graphicData uri="http://schemas.openxmlformats.org/drawingml/2006/picture">
                 <pic:pic>
                   <pic:nvPicPr>
-                    <pic:cNvPr id="0" name="image15.png"/>
+                    <pic:cNvPr id="0" name="image7.png"/>
                     <pic:cNvPicPr preferRelativeResize="0"/>
                   </pic:nvPicPr>
                   <pic:blipFill>
@@ -5594,12 +5318,12 @@
           <wp:inline distB="114300" distT="114300" distL="114300" distR="114300">
             <wp:extent cx="3214688" cy="5959454"/>
             <wp:effectExtent b="0" l="0" r="0" t="0"/>
-            <wp:docPr id="7" name="image11.png"/>
+            <wp:docPr id="7" name="image8.png"/>
             <a:graphic>
               <a:graphicData uri="http://schemas.openxmlformats.org/drawingml/2006/picture">
                 <pic:pic>
                   <pic:nvPicPr>
-                    <pic:cNvPr id="0" name="image11.png"/>
+                    <pic:cNvPr id="0" name="image8.png"/>
                     <pic:cNvPicPr preferRelativeResize="0"/>
                   </pic:nvPicPr>
                   <pic:blipFill>
@@ -5640,12 +5364,12 @@
           <wp:inline distB="114300" distT="114300" distL="114300" distR="114300">
             <wp:extent cx="3679007" cy="6862763"/>
             <wp:effectExtent b="0" l="0" r="0" t="0"/>
-            <wp:docPr id="19" name="image17.png"/>
+            <wp:docPr id="19" name="image16.png"/>
             <a:graphic>
               <a:graphicData uri="http://schemas.openxmlformats.org/drawingml/2006/picture">
                 <pic:pic>
                   <pic:nvPicPr>
-                    <pic:cNvPr id="0" name="image17.png"/>
+                    <pic:cNvPr id="0" name="image16.png"/>
                     <pic:cNvPicPr preferRelativeResize="0"/>
                   </pic:nvPicPr>
                   <pic:blipFill>
@@ -5686,12 +5410,12 @@
           <wp:inline distB="114300" distT="114300" distL="114300" distR="114300">
             <wp:extent cx="3344824" cy="5129213"/>
             <wp:effectExtent b="0" l="0" r="0" t="0"/>
-            <wp:docPr id="3" name="image3.png"/>
+            <wp:docPr id="3" name="image15.png"/>
             <a:graphic>
               <a:graphicData uri="http://schemas.openxmlformats.org/drawingml/2006/picture">
                 <pic:pic>
                   <pic:nvPicPr>
-                    <pic:cNvPr id="0" name="image3.png"/>
+                    <pic:cNvPr id="0" name="image15.png"/>
                     <pic:cNvPicPr preferRelativeResize="0"/>
                   </pic:nvPicPr>
                   <pic:blipFill>
@@ -5750,12 +5474,12 @@
           <wp:inline distB="114300" distT="114300" distL="114300" distR="114300">
             <wp:extent cx="5943600" cy="1320800"/>
             <wp:effectExtent b="0" l="0" r="0" t="0"/>
-            <wp:docPr id="10" name="image8.png"/>
+            <wp:docPr id="10" name="image13.png"/>
             <a:graphic>
               <a:graphicData uri="http://schemas.openxmlformats.org/drawingml/2006/picture">
                 <pic:pic>
                   <pic:nvPicPr>
-                    <pic:cNvPr id="0" name="image8.png"/>
+                    <pic:cNvPr id="0" name="image13.png"/>
                     <pic:cNvPicPr preferRelativeResize="0"/>
                   </pic:nvPicPr>
                   <pic:blipFill>
@@ -5795,8 +5519,8 @@
           <w:szCs w:val="36"/>
         </w:rPr>
       </w:pPr>
-      <w:bookmarkStart w:colFirst="0" w:colLast="0" w:name="_opp616jbvjzz" w:id="35"/>
-      <w:bookmarkEnd w:id="35"/>
+      <w:bookmarkStart w:colFirst="0" w:colLast="0" w:name="_opp616jbvjzz" w:id="36"/>
+      <w:bookmarkEnd w:id="36"/>
       <w:r>
         <w:rPr>
           <w:color w:val="039be5"/>
@@ -5828,12 +5552,12 @@
           <wp:inline distB="114300" distT="114300" distL="114300" distR="114300">
             <wp:extent cx="5529263" cy="2658639"/>
             <wp:effectExtent b="0" l="0" r="0" t="0"/>
-            <wp:docPr id="9" name="image10.png"/>
+            <wp:docPr id="9" name="image6.png"/>
             <a:graphic>
               <a:graphicData uri="http://schemas.openxmlformats.org/drawingml/2006/picture">
                 <pic:pic>
                   <pic:nvPicPr>
-                    <pic:cNvPr id="0" name="image10.png"/>
+                    <pic:cNvPr id="0" name="image6.png"/>
                     <pic:cNvPicPr preferRelativeResize="0"/>
                   </pic:nvPicPr>
                   <pic:blipFill>
@@ -5875,12 +5599,12 @@
           <wp:inline distB="114300" distT="114300" distL="114300" distR="114300">
             <wp:extent cx="5943600" cy="3898900"/>
             <wp:effectExtent b="0" l="0" r="0" t="0"/>
-            <wp:docPr id="13" name="image14.png"/>
+            <wp:docPr id="13" name="image17.png"/>
             <a:graphic>
               <a:graphicData uri="http://schemas.openxmlformats.org/drawingml/2006/picture">
                 <pic:pic>
                   <pic:nvPicPr>
-                    <pic:cNvPr id="0" name="image14.png"/>
+                    <pic:cNvPr id="0" name="image17.png"/>
                     <pic:cNvPicPr preferRelativeResize="0"/>
                   </pic:nvPicPr>
                   <pic:blipFill>
@@ -5930,8 +5654,8 @@
           <w:szCs w:val="36"/>
         </w:rPr>
       </w:pPr>
-      <w:bookmarkStart w:colFirst="0" w:colLast="0" w:name="_k06jjylf33to" w:id="36"/>
-      <w:bookmarkEnd w:id="36"/>
+      <w:bookmarkStart w:colFirst="0" w:colLast="0" w:name="_k06jjylf33to" w:id="37"/>
+      <w:bookmarkEnd w:id="37"/>
       <w:r>
         <w:rPr>
           <w:color w:val="039be5"/>
@@ -5973,12 +5697,12 @@
           <wp:inline distB="114300" distT="114300" distL="114300" distR="114300">
             <wp:extent cx="5943600" cy="3721100"/>
             <wp:effectExtent b="0" l="0" r="0" t="0"/>
-            <wp:docPr id="14" name="image13.png"/>
+            <wp:docPr id="14" name="image14.png"/>
             <a:graphic>
               <a:graphicData uri="http://schemas.openxmlformats.org/drawingml/2006/picture">
                 <pic:pic>
                   <pic:nvPicPr>
-                    <pic:cNvPr id="0" name="image13.png"/>
+                    <pic:cNvPr id="0" name="image14.png"/>
                     <pic:cNvPicPr preferRelativeResize="0"/>
                   </pic:nvPicPr>
                   <pic:blipFill>
@@ -6019,12 +5743,12 @@
           <wp:inline distB="114300" distT="114300" distL="114300" distR="114300">
             <wp:extent cx="5943600" cy="3365500"/>
             <wp:effectExtent b="0" l="0" r="0" t="0"/>
-            <wp:docPr id="6" name="image5.png"/>
+            <wp:docPr id="6" name="image10.png"/>
             <a:graphic>
               <a:graphicData uri="http://schemas.openxmlformats.org/drawingml/2006/picture">
                 <pic:pic>
                   <pic:nvPicPr>
-                    <pic:cNvPr id="0" name="image5.png"/>
+                    <pic:cNvPr id="0" name="image10.png"/>
                     <pic:cNvPicPr preferRelativeResize="0"/>
                   </pic:nvPicPr>
                   <pic:blipFill>
@@ -6065,12 +5789,12 @@
           <wp:inline distB="114300" distT="114300" distL="114300" distR="114300">
             <wp:extent cx="5943600" cy="3327400"/>
             <wp:effectExtent b="0" l="0" r="0" t="0"/>
-            <wp:docPr id="12" name="image12.png"/>
+            <wp:docPr id="12" name="image18.png"/>
             <a:graphic>
               <a:graphicData uri="http://schemas.openxmlformats.org/drawingml/2006/picture">
                 <pic:pic>
                   <pic:nvPicPr>
-                    <pic:cNvPr id="0" name="image12.png"/>
+                    <pic:cNvPr id="0" name="image18.png"/>
                     <pic:cNvPicPr preferRelativeResize="0"/>
                   </pic:nvPicPr>
                   <pic:blipFill>
@@ -6111,12 +5835,12 @@
           <wp:inline distB="114300" distT="114300" distL="114300" distR="114300">
             <wp:extent cx="5943600" cy="2743200"/>
             <wp:effectExtent b="0" l="0" r="0" t="0"/>
-            <wp:docPr id="17" name="image16.png"/>
+            <wp:docPr id="17" name="image11.png"/>
             <a:graphic>
               <a:graphicData uri="http://schemas.openxmlformats.org/drawingml/2006/picture">
                 <pic:pic>
                   <pic:nvPicPr>
-                    <pic:cNvPr id="0" name="image16.png"/>
+                    <pic:cNvPr id="0" name="image11.png"/>
                     <pic:cNvPicPr preferRelativeResize="0"/>
                   </pic:nvPicPr>
                   <pic:blipFill>
@@ -6157,12 +5881,12 @@
           <wp:inline distB="114300" distT="114300" distL="114300" distR="114300">
             <wp:extent cx="5943600" cy="2679700"/>
             <wp:effectExtent b="0" l="0" r="0" t="0"/>
-            <wp:docPr id="8" name="image7.png"/>
+            <wp:docPr id="8" name="image2.png"/>
             <a:graphic>
               <a:graphicData uri="http://schemas.openxmlformats.org/drawingml/2006/picture">
                 <pic:pic>
                   <pic:nvPicPr>
-                    <pic:cNvPr id="0" name="image7.png"/>
+                    <pic:cNvPr id="0" name="image2.png"/>
                     <pic:cNvPicPr preferRelativeResize="0"/>
                   </pic:nvPicPr>
                   <pic:blipFill>
@@ -6203,12 +5927,12 @@
           <wp:inline distB="114300" distT="114300" distL="114300" distR="114300">
             <wp:extent cx="5943600" cy="4508500"/>
             <wp:effectExtent b="0" l="0" r="0" t="0"/>
-            <wp:docPr id="5" name="image4.png"/>
+            <wp:docPr id="5" name="image5.png"/>
             <a:graphic>
               <a:graphicData uri="http://schemas.openxmlformats.org/drawingml/2006/picture">
                 <pic:pic>
                   <pic:nvPicPr>
-                    <pic:cNvPr id="0" name="image4.png"/>
+                    <pic:cNvPr id="0" name="image5.png"/>
                     <pic:cNvPicPr preferRelativeResize="0"/>
                   </pic:nvPicPr>
                   <pic:blipFill>
@@ -6303,8 +6027,8 @@
           <w:szCs w:val="36"/>
         </w:rPr>
       </w:pPr>
-      <w:bookmarkStart w:colFirst="0" w:colLast="0" w:name="_m9b3zd82ek6" w:id="37"/>
-      <w:bookmarkEnd w:id="37"/>
+      <w:bookmarkStart w:colFirst="0" w:colLast="0" w:name="_m9b3zd82ek6" w:id="38"/>
+      <w:bookmarkEnd w:id="38"/>
       <w:r>
         <w:br w:type="page"/>
       </w:r>
@@ -6320,8 +6044,8 @@
         <w:spacing w:after="0" w:before="480" w:line="300" w:lineRule="auto"/>
         <w:rPr/>
       </w:pPr>
-      <w:bookmarkStart w:colFirst="0" w:colLast="0" w:name="_k3zuptzglecs" w:id="38"/>
-      <w:bookmarkEnd w:id="38"/>
+      <w:bookmarkStart w:colFirst="0" w:colLast="0" w:name="_k3zuptzglecs" w:id="39"/>
+      <w:bookmarkEnd w:id="39"/>
       <w:r>
         <w:rPr>
           <w:color w:val="039be5"/>

</xml_diff>